<commit_message>
Fim do Curso de Git da Boston Treinamentos
</commit_message>
<xml_diff>
--- a/Comandos Git.docx
+++ b/Comandos Git.docx
@@ -4960,6 +4960,226 @@
       <w:pPr>
         <w:jc w:val="left"/>
         <w:rPr>
+          <w:rFonts w:hint="default" w:ascii="Bahnschrift Light SemiCondensed" w:hAnsi="Bahnschrift Light SemiCondensed"/>
+          <w:b w:val="0"/>
+          <w:bCs w:val="0"/>
+          <w:i w:val="0"/>
+          <w:iCs w:val="0"/>
+          <w:color w:val="auto"/>
+          <w:sz w:val="24"/>
+          <w:szCs w:val="24"/>
+          <w:u w:val="none"/>
+          <w:lang w:val="pt-BR"/>
+        </w:rPr>
+      </w:pPr>
+      <w:r>
+        <w:rPr>
+          <w:rFonts w:hint="default" w:ascii="Bahnschrift Light SemiCondensed" w:hAnsi="Bahnschrift Light SemiCondensed"/>
+          <w:b/>
+          <w:bCs/>
+          <w:i w:val="0"/>
+          <w:iCs w:val="0"/>
+          <w:color w:val="auto"/>
+          <w:sz w:val="24"/>
+          <w:szCs w:val="24"/>
+          <w:u w:val="none"/>
+          <w:lang w:val="pt-BR"/>
+        </w:rPr>
+        <w:t>git log --graph --oneline --all</w:t>
+      </w:r>
+      <w:r>
+        <w:rPr>
+          <w:rFonts w:hint="default" w:ascii="Bahnschrift Light SemiCondensed" w:hAnsi="Bahnschrift Light SemiCondensed"/>
+          <w:b/>
+          <w:bCs/>
+          <w:i w:val="0"/>
+          <w:iCs w:val="0"/>
+          <w:color w:val="auto"/>
+          <w:sz w:val="24"/>
+          <w:szCs w:val="24"/>
+          <w:u w:val="none"/>
+          <w:lang w:val="pt-BR"/>
+        </w:rPr>
+        <w:tab/>
+      </w:r>
+      <w:r>
+        <w:rPr>
+          <w:rFonts w:hint="default" w:ascii="Bahnschrift Light SemiCondensed" w:hAnsi="Bahnschrift Light SemiCondensed"/>
+          <w:b/>
+          <w:bCs/>
+          <w:i w:val="0"/>
+          <w:iCs w:val="0"/>
+          <w:color w:val="auto"/>
+          <w:sz w:val="24"/>
+          <w:szCs w:val="24"/>
+          <w:u w:val="none"/>
+          <w:lang w:val="pt-BR"/>
+        </w:rPr>
+        <w:tab/>
+      </w:r>
+      <w:r>
+        <w:rPr>
+          <w:rFonts w:hint="default" w:ascii="Bahnschrift Light SemiCondensed" w:hAnsi="Bahnschrift Light SemiCondensed"/>
+          <w:b/>
+          <w:bCs/>
+          <w:i w:val="0"/>
+          <w:iCs w:val="0"/>
+          <w:color w:val="auto"/>
+          <w:sz w:val="24"/>
+          <w:szCs w:val="24"/>
+          <w:u w:val="none"/>
+          <w:lang w:val="pt-BR"/>
+        </w:rPr>
+        <w:tab/>
+      </w:r>
+      <w:r>
+        <w:rPr>
+          <w:rFonts w:hint="default" w:ascii="Bahnschrift Light SemiCondensed" w:hAnsi="Bahnschrift Light SemiCondensed"/>
+          <w:b w:val="0"/>
+          <w:bCs w:val="0"/>
+          <w:i w:val="0"/>
+          <w:iCs w:val="0"/>
+          <w:color w:val="auto"/>
+          <w:sz w:val="24"/>
+          <w:szCs w:val="24"/>
+          <w:u w:val="none"/>
+          <w:lang w:val="pt-BR"/>
+        </w:rPr>
+        <w:t>→</w:t>
+      </w:r>
+      <w:r>
+        <w:rPr>
+          <w:rFonts w:hint="default" w:ascii="Bahnschrift Light SemiCondensed" w:hAnsi="Bahnschrift Light SemiCondensed"/>
+          <w:b w:val="0"/>
+          <w:bCs w:val="0"/>
+          <w:i w:val="0"/>
+          <w:iCs w:val="0"/>
+          <w:color w:val="auto"/>
+          <w:sz w:val="24"/>
+          <w:szCs w:val="24"/>
+          <w:u w:val="none"/>
+          <w:lang w:val="pt-BR"/>
+        </w:rPr>
+        <w:tab/>
+      </w:r>
+      <w:r>
+        <w:rPr>
+          <w:rFonts w:hint="default" w:ascii="Bahnschrift Light SemiCondensed" w:hAnsi="Bahnschrift Light SemiCondensed"/>
+          <w:b w:val="0"/>
+          <w:bCs w:val="0"/>
+          <w:i w:val="0"/>
+          <w:iCs w:val="0"/>
+          <w:color w:val="auto"/>
+          <w:sz w:val="24"/>
+          <w:szCs w:val="24"/>
+          <w:u w:val="none"/>
+          <w:lang w:val="pt-BR"/>
+        </w:rPr>
+        <w:tab/>
+      </w:r>
+      <w:r>
+        <w:rPr>
+          <w:rFonts w:hint="default" w:ascii="Bahnschrift Light SemiCondensed" w:hAnsi="Bahnschrift Light SemiCondensed"/>
+          <w:b w:val="0"/>
+          <w:bCs w:val="0"/>
+          <w:i w:val="0"/>
+          <w:iCs w:val="0"/>
+          <w:color w:val="auto"/>
+          <w:sz w:val="24"/>
+          <w:szCs w:val="24"/>
+          <w:u w:val="none"/>
+          <w:lang w:val="pt-BR"/>
+        </w:rPr>
+        <w:t xml:space="preserve">Comando </w:t>
+      </w:r>
+    </w:p>
+    <w:p>
+      <w:pPr>
+        <w:jc w:val="left"/>
+        <w:rPr>
+          <w:rFonts w:hint="default" w:ascii="Bahnschrift Light SemiCondensed" w:hAnsi="Bahnschrift Light SemiCondensed"/>
+          <w:b w:val="0"/>
+          <w:bCs w:val="0"/>
+          <w:i w:val="0"/>
+          <w:iCs w:val="0"/>
+          <w:color w:val="auto"/>
+          <w:sz w:val="24"/>
+          <w:szCs w:val="24"/>
+          <w:u w:val="none"/>
+          <w:lang w:val="pt-BR"/>
+        </w:rPr>
+      </w:pPr>
+    </w:p>
+    <w:p>
+      <w:pPr>
+        <w:jc w:val="left"/>
+        <w:rPr>
+          <w:rFonts w:hint="default" w:ascii="Bahnschrift Light SemiCondensed" w:hAnsi="Bahnschrift Light SemiCondensed"/>
+          <w:b w:val="0"/>
+          <w:bCs w:val="0"/>
+          <w:i w:val="0"/>
+          <w:iCs w:val="0"/>
+          <w:color w:val="auto"/>
+          <w:sz w:val="24"/>
+          <w:szCs w:val="24"/>
+          <w:u w:val="none"/>
+          <w:lang w:val="pt-BR"/>
+        </w:rPr>
+      </w:pPr>
+      <w:r>
+        <w:rPr>
+          <w:rFonts w:hint="default" w:ascii="Bahnschrift Light SemiCondensed" w:hAnsi="Bahnschrift Light SemiCondensed"/>
+          <w:b w:val="0"/>
+          <w:bCs w:val="0"/>
+          <w:i w:val="0"/>
+          <w:iCs w:val="0"/>
+          <w:color w:val="auto"/>
+          <w:sz w:val="24"/>
+          <w:szCs w:val="24"/>
+          <w:u w:val="none"/>
+          <w:lang w:val="pt-BR"/>
+        </w:rPr>
+        <w:t>utilizado para fazer um log resumido com gráfico de todos os elementos.</w:t>
+      </w:r>
+    </w:p>
+    <w:p>
+      <w:pPr>
+        <w:jc w:val="left"/>
+        <w:rPr>
+          <w:rFonts w:hint="default" w:ascii="Bahnschrift Light SemiCondensed" w:hAnsi="Bahnschrift Light SemiCondensed" w:cs="Bahnschrift Light SemiCondensed"/>
+          <w:b w:val="0"/>
+          <w:bCs w:val="0"/>
+          <w:i w:val="0"/>
+          <w:iCs w:val="0"/>
+          <w:color w:val="auto"/>
+          <w:sz w:val="24"/>
+          <w:szCs w:val="24"/>
+          <w:u w:val="none"/>
+          <w:lang w:val="pt-BR"/>
+        </w:rPr>
+      </w:pPr>
+    </w:p>
+    <w:p>
+      <w:pPr>
+        <w:jc w:val="left"/>
+        <w:rPr>
+          <w:rFonts w:hint="default" w:ascii="Bahnschrift Light SemiCondensed" w:hAnsi="Bahnschrift Light SemiCondensed" w:cs="Bahnschrift Light SemiCondensed"/>
+          <w:b w:val="0"/>
+          <w:bCs w:val="0"/>
+          <w:i w:val="0"/>
+          <w:iCs w:val="0"/>
+          <w:color w:val="auto"/>
+          <w:sz w:val="24"/>
+          <w:szCs w:val="24"/>
+          <w:u w:val="none"/>
+          <w:lang w:val="pt-BR"/>
+        </w:rPr>
+      </w:pPr>
+    </w:p>
+    <w:p>
+      <w:pPr>
+        <w:jc w:val="left"/>
+        <w:rPr>
           <w:rFonts w:hint="default" w:ascii="Bahnschrift Light SemiCondensed" w:hAnsi="Bahnschrift Light SemiCondensed" w:cs="Bahnschrift Light SemiCondensed"/>
           <w:b w:val="0"/>
           <w:bCs w:val="0"/>
@@ -6991,8 +7211,235 @@
         <w:jc w:val="left"/>
         <w:rPr>
           <w:rFonts w:hint="default" w:ascii="Bahnschrift Light SemiCondensed" w:hAnsi="Bahnschrift Light SemiCondensed" w:cs="Bahnschrift Light SemiCondensed"/>
-          <w:b w:val="0"/>
-          <w:bCs w:val="0"/>
+          <w:b/>
+          <w:bCs/>
+          <w:i w:val="0"/>
+          <w:iCs w:val="0"/>
+          <w:color w:val="auto"/>
+          <w:sz w:val="24"/>
+          <w:szCs w:val="24"/>
+          <w:u w:val="none"/>
+          <w:lang w:val="pt-BR"/>
+        </w:rPr>
+      </w:pPr>
+    </w:p>
+    <w:p>
+      <w:pPr>
+        <w:jc w:val="left"/>
+        <w:rPr>
+          <w:rFonts w:hint="default" w:ascii="Bahnschrift Light SemiCondensed" w:hAnsi="Bahnschrift Light SemiCondensed" w:cs="Bahnschrift Light SemiCondensed"/>
+          <w:b/>
+          <w:bCs/>
+          <w:i w:val="0"/>
+          <w:iCs w:val="0"/>
+          <w:color w:val="auto"/>
+          <w:sz w:val="24"/>
+          <w:szCs w:val="24"/>
+          <w:u w:val="none"/>
+          <w:lang w:val="pt-BR"/>
+        </w:rPr>
+      </w:pPr>
+    </w:p>
+    <w:p>
+      <w:pPr>
+        <w:jc w:val="left"/>
+        <w:rPr>
+          <w:rFonts w:hint="default" w:ascii="Bahnschrift Light SemiCondensed" w:hAnsi="Bahnschrift Light SemiCondensed" w:cs="Bahnschrift Light SemiCondensed"/>
+          <w:b w:val="0"/>
+          <w:bCs w:val="0"/>
+          <w:i w:val="0"/>
+          <w:iCs w:val="0"/>
+          <w:color w:val="auto"/>
+          <w:sz w:val="24"/>
+          <w:szCs w:val="24"/>
+          <w:u w:val="none"/>
+          <w:lang w:val="pt-BR"/>
+        </w:rPr>
+      </w:pPr>
+      <w:r>
+        <w:rPr>
+          <w:rFonts w:hint="default" w:ascii="Bahnschrift Light SemiCondensed" w:hAnsi="Bahnschrift Light SemiCondensed" w:cs="Bahnschrift Light SemiCondensed"/>
+          <w:b/>
+          <w:bCs/>
+          <w:i w:val="0"/>
+          <w:iCs w:val="0"/>
+          <w:color w:val="auto"/>
+          <w:sz w:val="24"/>
+          <w:szCs w:val="24"/>
+          <w:u w:val="none"/>
+          <w:lang w:val="pt-BR"/>
+        </w:rPr>
+        <w:t xml:space="preserve">git rm </w:t>
+      </w:r>
+      <w:r>
+        <w:rPr>
+          <w:rFonts w:hint="default" w:ascii="Bahnschrift Light SemiCondensed" w:hAnsi="Bahnschrift Light SemiCondensed" w:cs="Bahnschrift Light SemiCondensed"/>
+          <w:b w:val="0"/>
+          <w:bCs w:val="0"/>
+          <w:i w:val="0"/>
+          <w:iCs w:val="0"/>
+          <w:color w:val="auto"/>
+          <w:sz w:val="24"/>
+          <w:szCs w:val="24"/>
+          <w:u w:val="none"/>
+          <w:lang w:val="pt-BR"/>
+        </w:rPr>
+        <w:tab/>
+        <w:t/>
+      </w:r>
+      <w:r>
+        <w:rPr>
+          <w:rFonts w:hint="default" w:ascii="Bahnschrift Light SemiCondensed" w:hAnsi="Bahnschrift Light SemiCondensed" w:cs="Bahnschrift Light SemiCondensed"/>
+          <w:b w:val="0"/>
+          <w:bCs w:val="0"/>
+          <w:i w:val="0"/>
+          <w:iCs w:val="0"/>
+          <w:color w:val="auto"/>
+          <w:sz w:val="24"/>
+          <w:szCs w:val="24"/>
+          <w:u w:val="none"/>
+          <w:lang w:val="pt-BR"/>
+        </w:rPr>
+        <w:tab/>
+        <w:t/>
+      </w:r>
+      <w:r>
+        <w:rPr>
+          <w:rFonts w:hint="default" w:ascii="Bahnschrift Light SemiCondensed" w:hAnsi="Bahnschrift Light SemiCondensed" w:cs="Bahnschrift Light SemiCondensed"/>
+          <w:b w:val="0"/>
+          <w:bCs w:val="0"/>
+          <w:i w:val="0"/>
+          <w:iCs w:val="0"/>
+          <w:color w:val="auto"/>
+          <w:sz w:val="24"/>
+          <w:szCs w:val="24"/>
+          <w:u w:val="none"/>
+          <w:lang w:val="pt-BR"/>
+        </w:rPr>
+        <w:tab/>
+        <w:t/>
+      </w:r>
+      <w:r>
+        <w:rPr>
+          <w:rFonts w:hint="default" w:ascii="Bahnschrift Light SemiCondensed" w:hAnsi="Bahnschrift Light SemiCondensed" w:cs="Bahnschrift Light SemiCondensed"/>
+          <w:b w:val="0"/>
+          <w:bCs w:val="0"/>
+          <w:i w:val="0"/>
+          <w:iCs w:val="0"/>
+          <w:color w:val="auto"/>
+          <w:sz w:val="24"/>
+          <w:szCs w:val="24"/>
+          <w:u w:val="none"/>
+          <w:lang w:val="pt-BR"/>
+        </w:rPr>
+        <w:tab/>
+        <w:t>→</w:t>
+      </w:r>
+      <w:r>
+        <w:rPr>
+          <w:rFonts w:hint="default" w:ascii="Bahnschrift Light SemiCondensed" w:hAnsi="Bahnschrift Light SemiCondensed" w:cs="Bahnschrift Light SemiCondensed"/>
+          <w:b w:val="0"/>
+          <w:bCs w:val="0"/>
+          <w:i w:val="0"/>
+          <w:iCs w:val="0"/>
+          <w:color w:val="auto"/>
+          <w:sz w:val="24"/>
+          <w:szCs w:val="24"/>
+          <w:u w:val="none"/>
+          <w:lang w:val="pt-BR"/>
+        </w:rPr>
+        <w:tab/>
+        <w:t/>
+      </w:r>
+      <w:r>
+        <w:rPr>
+          <w:rFonts w:hint="default" w:ascii="Bahnschrift Light SemiCondensed" w:hAnsi="Bahnschrift Light SemiCondensed" w:cs="Bahnschrift Light SemiCondensed"/>
+          <w:b w:val="0"/>
+          <w:bCs w:val="0"/>
+          <w:i w:val="0"/>
+          <w:iCs w:val="0"/>
+          <w:color w:val="auto"/>
+          <w:sz w:val="24"/>
+          <w:szCs w:val="24"/>
+          <w:u w:val="none"/>
+          <w:lang w:val="pt-BR"/>
+        </w:rPr>
+        <w:tab/>
+        <w:t/>
+      </w:r>
+      <w:r>
+        <w:rPr>
+          <w:rFonts w:hint="default" w:ascii="Bahnschrift Light SemiCondensed" w:hAnsi="Bahnschrift Light SemiCondensed" w:cs="Bahnschrift Light SemiCondensed"/>
+          <w:b w:val="0"/>
+          <w:bCs w:val="0"/>
+          <w:i w:val="0"/>
+          <w:iCs w:val="0"/>
+          <w:color w:val="auto"/>
+          <w:sz w:val="24"/>
+          <w:szCs w:val="24"/>
+          <w:u w:val="none"/>
+          <w:lang w:val="pt-BR"/>
+        </w:rPr>
+        <w:tab/>
+        <w:t xml:space="preserve">Comando utilizado para </w:t>
+      </w:r>
+    </w:p>
+    <w:p>
+      <w:pPr>
+        <w:jc w:val="left"/>
+        <w:rPr>
+          <w:rFonts w:hint="default" w:ascii="Bahnschrift Light SemiCondensed" w:hAnsi="Bahnschrift Light SemiCondensed" w:cs="Bahnschrift Light SemiCondensed"/>
+          <w:b w:val="0"/>
+          <w:bCs w:val="0"/>
+          <w:i w:val="0"/>
+          <w:iCs w:val="0"/>
+          <w:color w:val="auto"/>
+          <w:sz w:val="24"/>
+          <w:szCs w:val="24"/>
+          <w:u w:val="none"/>
+          <w:lang w:val="pt-BR"/>
+        </w:rPr>
+      </w:pPr>
+    </w:p>
+    <w:p>
+      <w:pPr>
+        <w:jc w:val="left"/>
+        <w:rPr>
+          <w:rFonts w:hint="default" w:ascii="Bahnschrift Light SemiCondensed" w:hAnsi="Bahnschrift Light SemiCondensed" w:cs="Bahnschrift Light SemiCondensed"/>
+          <w:b w:val="0"/>
+          <w:bCs w:val="0"/>
+          <w:i w:val="0"/>
+          <w:iCs w:val="0"/>
+          <w:color w:val="auto"/>
+          <w:sz w:val="24"/>
+          <w:szCs w:val="24"/>
+          <w:u w:val="none"/>
+          <w:lang w:val="pt-BR"/>
+        </w:rPr>
+      </w:pPr>
+      <w:r>
+        <w:rPr>
+          <w:rFonts w:hint="default" w:ascii="Bahnschrift Light SemiCondensed" w:hAnsi="Bahnschrift Light SemiCondensed" w:cs="Bahnschrift Light SemiCondensed"/>
+          <w:b w:val="0"/>
+          <w:bCs w:val="0"/>
+          <w:i w:val="0"/>
+          <w:iCs w:val="0"/>
+          <w:color w:val="auto"/>
+          <w:sz w:val="24"/>
+          <w:szCs w:val="24"/>
+          <w:u w:val="none"/>
+          <w:lang w:val="pt-BR"/>
+        </w:rPr>
+        <w:t>deletar um arquivo.</w:t>
+      </w:r>
+    </w:p>
+    <w:p>
+      <w:pPr>
+        <w:jc w:val="left"/>
+        <w:rPr>
+          <w:rFonts w:hint="default" w:ascii="Bahnschrift Light SemiCondensed" w:hAnsi="Bahnschrift Light SemiCondensed" w:cs="Bahnschrift Light SemiCondensed"/>
+          <w:b/>
+          <w:bCs/>
           <w:i w:val="0"/>
           <w:iCs w:val="0"/>
           <w:color w:val="auto"/>
@@ -7203,7 +7650,7 @@
           <w:u w:val="none"/>
           <w:lang w:val="pt-BR"/>
         </w:rPr>
-        <w:t>utilizado para retirar um arquivo da Stage Area.</w:t>
+        <w:t>utilizado para retirar um arquivo da Stage Area e volta-ló para a Área de trabalho.</w:t>
       </w:r>
     </w:p>
     <w:p>
@@ -11227,15 +11674,17 @@
         <w:ind w:left="0" w:firstLine="0"/>
         <w:rPr>
           <w:rFonts w:hint="default" w:ascii="Bahnschrift Light SemiCondensed" w:hAnsi="Bahnschrift Light SemiCondensed" w:eastAsia="monospace)" w:cs="Bahnschrift Light SemiCondensed"/>
-          <w:b/>
-          <w:bCs/>
-          <w:i w:val="0"/>
-          <w:iCs w:val="0"/>
+          <w:b w:val="0"/>
+          <w:bCs w:val="0"/>
+          <w:i/>
+          <w:iCs/>
           <w:caps w:val="0"/>
           <w:color w:val="1F2328"/>
           <w:spacing w:val="0"/>
           <w:sz w:val="24"/>
           <w:szCs w:val="24"/>
+          <w:u w:val="single"/>
+          <w:lang w:val="pt-BR"/>
         </w:rPr>
       </w:pPr>
       <w:r>
@@ -11256,8 +11705,8 @@
       <w:r>
         <w:rPr>
           <w:rFonts w:hint="default" w:ascii="Bahnschrift Light SemiCondensed" w:hAnsi="Bahnschrift Light SemiCondensed" w:eastAsia="monospace)" w:cs="Bahnschrift Light SemiCondensed"/>
-          <w:b/>
-          <w:bCs/>
+          <w:b w:val="0"/>
+          <w:bCs w:val="0"/>
           <w:i w:val="0"/>
           <w:iCs w:val="0"/>
           <w:caps w:val="0"/>
@@ -11265,68 +11714,10 @@
           <w:spacing w:val="0"/>
           <w:sz w:val="24"/>
           <w:szCs w:val="24"/>
-        </w:rPr>
-        <w:fldChar w:fldCharType="begin"/>
-      </w:r>
-      <w:r>
-        <w:rPr>
-          <w:rFonts w:hint="default" w:ascii="Bahnschrift Light SemiCondensed" w:hAnsi="Bahnschrift Light SemiCondensed" w:eastAsia="monospace)" w:cs="Bahnschrift Light SemiCondensed"/>
-          <w:b/>
-          <w:bCs/>
-          <w:i w:val="0"/>
-          <w:iCs w:val="0"/>
-          <w:caps w:val="0"/>
-          <w:color w:val="1F2328"/>
-          <w:spacing w:val="0"/>
-          <w:sz w:val="24"/>
-          <w:szCs w:val="24"/>
-        </w:rPr>
-        <w:instrText xml:space="preserve"> HYPERLINK "https://github.com/BrunoGsouza90/teste.git" </w:instrText>
-      </w:r>
-      <w:r>
-        <w:rPr>
-          <w:rFonts w:hint="default" w:ascii="Bahnschrift Light SemiCondensed" w:hAnsi="Bahnschrift Light SemiCondensed" w:eastAsia="monospace)" w:cs="Bahnschrift Light SemiCondensed"/>
-          <w:b/>
-          <w:bCs/>
-          <w:i w:val="0"/>
-          <w:iCs w:val="0"/>
-          <w:caps w:val="0"/>
-          <w:color w:val="1F2328"/>
-          <w:spacing w:val="0"/>
-          <w:sz w:val="24"/>
-          <w:szCs w:val="24"/>
-        </w:rPr>
-        <w:fldChar w:fldCharType="separate"/>
-      </w:r>
-      <w:r>
-        <w:rPr>
-          <w:rStyle w:val="4"/>
-          <w:rFonts w:hint="default" w:ascii="Bahnschrift Light SemiCondensed" w:hAnsi="Bahnschrift Light SemiCondensed" w:eastAsia="monospace)" w:cs="Bahnschrift Light SemiCondensed"/>
-          <w:b/>
-          <w:bCs/>
-          <w:i w:val="0"/>
-          <w:iCs w:val="0"/>
-          <w:caps w:val="0"/>
-          <w:spacing w:val="0"/>
-          <w:sz w:val="24"/>
-          <w:szCs w:val="24"/>
-        </w:rPr>
-        <w:t>https://github.com/BrunoGsouza90/teste.git</w:t>
-      </w:r>
-      <w:r>
-        <w:rPr>
-          <w:rFonts w:hint="default" w:ascii="Bahnschrift Light SemiCondensed" w:hAnsi="Bahnschrift Light SemiCondensed" w:eastAsia="monospace)" w:cs="Bahnschrift Light SemiCondensed"/>
-          <w:b/>
-          <w:bCs/>
-          <w:i w:val="0"/>
-          <w:iCs w:val="0"/>
-          <w:caps w:val="0"/>
-          <w:color w:val="1F2328"/>
-          <w:spacing w:val="0"/>
-          <w:sz w:val="24"/>
-          <w:szCs w:val="24"/>
-        </w:rPr>
-        <w:fldChar w:fldCharType="end"/>
+          <w:u w:val="single"/>
+          <w:lang w:val="pt-BR"/>
+        </w:rPr>
+        <w:t>caminho_do_reposítório(URL)</w:t>
       </w:r>
     </w:p>
     <w:p>
@@ -12407,13 +12798,28 @@
           <w:u w:val="none"/>
           <w:lang w:val="pt-BR"/>
         </w:rPr>
-        <w:t>git log --graph --oneline --all</w:t>
-      </w:r>
-      <w:r>
-        <w:rPr>
-          <w:rFonts w:hint="default" w:ascii="Bahnschrift Light SemiCondensed" w:hAnsi="Bahnschrift Light SemiCondensed"/>
-          <w:b/>
-          <w:bCs/>
+        <w:t xml:space="preserve">git reset </w:t>
+      </w:r>
+      <w:r>
+        <w:rPr>
+          <w:rFonts w:hint="default" w:ascii="Bahnschrift Light SemiCondensed" w:hAnsi="Bahnschrift Light SemiCondensed"/>
+          <w:b w:val="0"/>
+          <w:bCs w:val="0"/>
+          <w:i w:val="0"/>
+          <w:iCs w:val="0"/>
+          <w:color w:val="auto"/>
+          <w:sz w:val="24"/>
+          <w:szCs w:val="24"/>
+          <w:u w:val="single"/>
+          <w:lang w:val="pt-BR"/>
+        </w:rPr>
+        <w:t>nome_do_arquivo</w:t>
+      </w:r>
+      <w:r>
+        <w:rPr>
+          <w:rFonts w:hint="default" w:ascii="Bahnschrift Light SemiCondensed" w:hAnsi="Bahnschrift Light SemiCondensed"/>
+          <w:b w:val="0"/>
+          <w:bCs w:val="0"/>
           <w:i w:val="0"/>
           <w:iCs w:val="0"/>
           <w:color w:val="auto"/>
@@ -12428,8 +12834,8 @@
       <w:r>
         <w:rPr>
           <w:rFonts w:hint="default" w:ascii="Bahnschrift Light SemiCondensed" w:hAnsi="Bahnschrift Light SemiCondensed"/>
-          <w:b/>
-          <w:bCs/>
+          <w:b w:val="0"/>
+          <w:bCs w:val="0"/>
           <w:i w:val="0"/>
           <w:iCs w:val="0"/>
           <w:color w:val="auto"/>
@@ -12444,38 +12850,39 @@
       <w:r>
         <w:rPr>
           <w:rFonts w:hint="default" w:ascii="Bahnschrift Light SemiCondensed" w:hAnsi="Bahnschrift Light SemiCondensed"/>
-          <w:b/>
-          <w:bCs/>
-          <w:i w:val="0"/>
-          <w:iCs w:val="0"/>
-          <w:color w:val="auto"/>
-          <w:sz w:val="24"/>
-          <w:szCs w:val="24"/>
-          <w:u w:val="none"/>
-          <w:lang w:val="pt-BR"/>
-        </w:rPr>
-        <w:tab/>
-      </w:r>
-      <w:r>
-        <w:rPr>
-          <w:rFonts w:hint="default" w:ascii="Bahnschrift Light SemiCondensed" w:hAnsi="Bahnschrift Light SemiCondensed"/>
-          <w:b w:val="0"/>
-          <w:bCs w:val="0"/>
-          <w:i w:val="0"/>
-          <w:iCs w:val="0"/>
-          <w:color w:val="auto"/>
-          <w:sz w:val="24"/>
-          <w:szCs w:val="24"/>
-          <w:u w:val="none"/>
-          <w:lang w:val="pt-BR"/>
-        </w:rPr>
+          <w:b w:val="0"/>
+          <w:bCs w:val="0"/>
+          <w:i w:val="0"/>
+          <w:iCs w:val="0"/>
+          <w:color w:val="auto"/>
+          <w:sz w:val="24"/>
+          <w:szCs w:val="24"/>
+          <w:u w:val="none"/>
+          <w:lang w:val="pt-BR"/>
+        </w:rPr>
+        <w:tab/>
         <w:t>→</w:t>
       </w:r>
       <w:r>
         <w:rPr>
           <w:rFonts w:hint="default" w:ascii="Bahnschrift Light SemiCondensed" w:hAnsi="Bahnschrift Light SemiCondensed"/>
-          <w:b w:val="0"/>
-          <w:bCs w:val="0"/>
+          <w:b/>
+          <w:bCs/>
+          <w:i w:val="0"/>
+          <w:iCs w:val="0"/>
+          <w:color w:val="auto"/>
+          <w:sz w:val="24"/>
+          <w:szCs w:val="24"/>
+          <w:u w:val="none"/>
+          <w:lang w:val="pt-BR"/>
+        </w:rPr>
+        <w:t xml:space="preserve">  </w:t>
+      </w:r>
+      <w:r>
+        <w:rPr>
+          <w:rFonts w:hint="default" w:ascii="Bahnschrift Light SemiCondensed" w:hAnsi="Bahnschrift Light SemiCondensed"/>
+          <w:b/>
+          <w:bCs/>
           <w:i w:val="0"/>
           <w:iCs w:val="0"/>
           <w:color w:val="auto"/>
@@ -12490,17 +12897,47 @@
       <w:r>
         <w:rPr>
           <w:rFonts w:hint="default" w:ascii="Bahnschrift Light SemiCondensed" w:hAnsi="Bahnschrift Light SemiCondensed"/>
-          <w:b w:val="0"/>
-          <w:bCs w:val="0"/>
-          <w:i w:val="0"/>
-          <w:iCs w:val="0"/>
-          <w:color w:val="auto"/>
-          <w:sz w:val="24"/>
-          <w:szCs w:val="24"/>
-          <w:u w:val="none"/>
-          <w:lang w:val="pt-BR"/>
-        </w:rPr>
-        <w:tab/>
+          <w:b/>
+          <w:bCs/>
+          <w:i w:val="0"/>
+          <w:iCs w:val="0"/>
+          <w:color w:val="auto"/>
+          <w:sz w:val="24"/>
+          <w:szCs w:val="24"/>
+          <w:u w:val="none"/>
+          <w:lang w:val="pt-BR"/>
+        </w:rPr>
+        <w:tab/>
+        <w:t/>
+      </w:r>
+      <w:r>
+        <w:rPr>
+          <w:rFonts w:hint="default" w:ascii="Bahnschrift Light SemiCondensed" w:hAnsi="Bahnschrift Light SemiCondensed"/>
+          <w:b/>
+          <w:bCs/>
+          <w:i w:val="0"/>
+          <w:iCs w:val="0"/>
+          <w:color w:val="auto"/>
+          <w:sz w:val="24"/>
+          <w:szCs w:val="24"/>
+          <w:u w:val="none"/>
+          <w:lang w:val="pt-BR"/>
+        </w:rPr>
+        <w:tab/>
+      </w:r>
+      <w:r>
+        <w:rPr>
+          <w:rFonts w:hint="default" w:ascii="Bahnschrift Light SemiCondensed" w:hAnsi="Bahnschrift Light SemiCondensed"/>
+          <w:b w:val="0"/>
+          <w:bCs w:val="0"/>
+          <w:i w:val="0"/>
+          <w:iCs w:val="0"/>
+          <w:color w:val="auto"/>
+          <w:sz w:val="24"/>
+          <w:szCs w:val="24"/>
+          <w:u w:val="none"/>
+          <w:lang w:val="pt-BR"/>
+        </w:rPr>
         <w:t xml:space="preserve">Comando </w:t>
       </w:r>
     </w:p>
@@ -12526,134 +12963,3321 @@
         <w:jc w:val="left"/>
         <w:rPr>
           <w:rFonts w:hint="default" w:ascii="Bahnschrift Light SemiCondensed" w:hAnsi="Bahnschrift Light SemiCondensed"/>
-          <w:b w:val="0"/>
-          <w:bCs w:val="0"/>
-          <w:i w:val="0"/>
-          <w:iCs w:val="0"/>
-          <w:color w:val="auto"/>
-          <w:sz w:val="24"/>
-          <w:szCs w:val="24"/>
-          <w:u w:val="none"/>
-          <w:lang w:val="pt-BR"/>
-        </w:rPr>
-      </w:pPr>
-      <w:r>
-        <w:rPr>
-          <w:rFonts w:hint="default" w:ascii="Bahnschrift Light SemiCondensed" w:hAnsi="Bahnschrift Light SemiCondensed"/>
-          <w:b w:val="0"/>
-          <w:bCs w:val="0"/>
-          <w:i w:val="0"/>
-          <w:iCs w:val="0"/>
-          <w:color w:val="auto"/>
-          <w:sz w:val="24"/>
-          <w:szCs w:val="24"/>
-          <w:u w:val="none"/>
-          <w:lang w:val="pt-BR"/>
-        </w:rPr>
-        <w:t>utilizado para fazer um log resumido com gráfico de todos os elementos.</w:t>
-      </w:r>
-    </w:p>
-    <w:p>
-      <w:pPr>
-        <w:jc w:val="left"/>
-        <w:rPr>
-          <w:rFonts w:hint="default" w:ascii="Bahnschrift Light SemiCondensed" w:hAnsi="Bahnschrift Light SemiCondensed"/>
-          <w:b w:val="0"/>
-          <w:bCs w:val="0"/>
-          <w:i w:val="0"/>
-          <w:iCs w:val="0"/>
-          <w:color w:val="auto"/>
-          <w:sz w:val="24"/>
-          <w:szCs w:val="24"/>
-          <w:u w:val="none"/>
-          <w:lang w:val="pt-BR"/>
-        </w:rPr>
-      </w:pPr>
-    </w:p>
-    <w:p>
-      <w:pPr>
-        <w:jc w:val="left"/>
-        <w:rPr>
-          <w:rFonts w:hint="default" w:ascii="Bahnschrift Light SemiCondensed" w:hAnsi="Bahnschrift Light SemiCondensed"/>
-          <w:b w:val="0"/>
-          <w:bCs w:val="0"/>
-          <w:i w:val="0"/>
-          <w:iCs w:val="0"/>
-          <w:color w:val="auto"/>
-          <w:sz w:val="24"/>
-          <w:szCs w:val="24"/>
-          <w:u w:val="none"/>
-          <w:lang w:val="pt-BR"/>
-        </w:rPr>
-      </w:pPr>
-    </w:p>
-    <w:p>
-      <w:pPr>
-        <w:jc w:val="left"/>
-        <w:rPr>
-          <w:rFonts w:hint="default" w:ascii="Bahnschrift Light SemiCondensed" w:hAnsi="Bahnschrift Light SemiCondensed"/>
-          <w:b/>
-          <w:bCs/>
-          <w:i w:val="0"/>
-          <w:iCs w:val="0"/>
-          <w:color w:val="auto"/>
-          <w:sz w:val="24"/>
-          <w:szCs w:val="24"/>
-          <w:u w:val="none"/>
-          <w:lang w:val="pt-BR"/>
-        </w:rPr>
-      </w:pPr>
+          <w:b/>
+          <w:bCs/>
+          <w:i w:val="0"/>
+          <w:iCs w:val="0"/>
+          <w:color w:val="auto"/>
+          <w:sz w:val="24"/>
+          <w:szCs w:val="24"/>
+          <w:u w:val="none"/>
+          <w:lang w:val="pt-BR"/>
+        </w:rPr>
+      </w:pPr>
+      <w:r>
+        <w:rPr>
+          <w:rFonts w:hint="default" w:ascii="Bahnschrift Light SemiCondensed" w:hAnsi="Bahnschrift Light SemiCondensed"/>
+          <w:b w:val="0"/>
+          <w:bCs w:val="0"/>
+          <w:i w:val="0"/>
+          <w:iCs w:val="0"/>
+          <w:color w:val="auto"/>
+          <w:sz w:val="24"/>
+          <w:szCs w:val="24"/>
+          <w:u w:val="none"/>
+          <w:lang w:val="pt-BR"/>
+        </w:rPr>
+        <w:t>utilizado para retirar um arquivo da Stage para a área de trabalho, sem alterar o contéudo do arquivo.</w:t>
+      </w:r>
+    </w:p>
+    <w:p>
+      <w:pPr>
+        <w:jc w:val="left"/>
+        <w:rPr>
+          <w:rFonts w:hint="default" w:ascii="Bahnschrift Light SemiCondensed" w:hAnsi="Bahnschrift Light SemiCondensed"/>
+          <w:b/>
+          <w:bCs/>
+          <w:i w:val="0"/>
+          <w:iCs w:val="0"/>
+          <w:color w:val="auto"/>
+          <w:sz w:val="24"/>
+          <w:szCs w:val="24"/>
+          <w:u w:val="none"/>
+          <w:lang w:val="pt-BR"/>
+        </w:rPr>
+      </w:pPr>
+    </w:p>
+    <w:p>
+      <w:pPr>
+        <w:jc w:val="left"/>
+        <w:rPr>
+          <w:rFonts w:hint="default" w:ascii="Bahnschrift Light SemiCondensed" w:hAnsi="Bahnschrift Light SemiCondensed"/>
+          <w:b/>
+          <w:bCs/>
+          <w:i w:val="0"/>
+          <w:iCs w:val="0"/>
+          <w:color w:val="auto"/>
+          <w:sz w:val="24"/>
+          <w:szCs w:val="24"/>
+          <w:u w:val="none"/>
+          <w:lang w:val="pt-BR"/>
+        </w:rPr>
+      </w:pPr>
+    </w:p>
+    <w:p>
+      <w:pPr>
+        <w:jc w:val="left"/>
+        <w:rPr>
+          <w:rFonts w:hint="default" w:ascii="Bahnschrift Light SemiCondensed" w:hAnsi="Bahnschrift Light SemiCondensed"/>
+          <w:b w:val="0"/>
+          <w:bCs w:val="0"/>
+          <w:i w:val="0"/>
+          <w:iCs w:val="0"/>
+          <w:color w:val="auto"/>
+          <w:sz w:val="24"/>
+          <w:szCs w:val="24"/>
+          <w:u w:val="none"/>
+          <w:lang w:val="pt-BR"/>
+        </w:rPr>
+      </w:pPr>
+      <w:r>
+        <w:rPr>
+          <w:rFonts w:hint="default" w:ascii="Bahnschrift Light SemiCondensed" w:hAnsi="Bahnschrift Light SemiCondensed"/>
+          <w:b/>
+          <w:bCs/>
+          <w:i w:val="0"/>
+          <w:iCs w:val="0"/>
+          <w:color w:val="auto"/>
+          <w:sz w:val="24"/>
+          <w:szCs w:val="24"/>
+          <w:u w:val="none"/>
+          <w:lang w:val="pt-BR"/>
+        </w:rPr>
+        <w:t xml:space="preserve">git reset --soft </w:t>
+      </w:r>
+      <w:r>
+        <w:rPr>
+          <w:rFonts w:hint="default" w:ascii="Bahnschrift Light SemiCondensed" w:hAnsi="Bahnschrift Light SemiCondensed"/>
+          <w:b w:val="0"/>
+          <w:bCs w:val="0"/>
+          <w:i w:val="0"/>
+          <w:iCs w:val="0"/>
+          <w:color w:val="auto"/>
+          <w:sz w:val="24"/>
+          <w:szCs w:val="24"/>
+          <w:u w:val="single"/>
+          <w:lang w:val="pt-BR"/>
+        </w:rPr>
+        <w:t>hash_do_commit</w:t>
+      </w:r>
+      <w:r>
+        <w:rPr>
+          <w:rFonts w:hint="default" w:ascii="Bahnschrift Light SemiCondensed" w:hAnsi="Bahnschrift Light SemiCondensed"/>
+          <w:b w:val="0"/>
+          <w:bCs w:val="0"/>
+          <w:i w:val="0"/>
+          <w:iCs w:val="0"/>
+          <w:color w:val="auto"/>
+          <w:sz w:val="24"/>
+          <w:szCs w:val="24"/>
+          <w:u w:val="none"/>
+          <w:lang w:val="pt-BR"/>
+        </w:rPr>
+        <w:tab/>
+        <w:t/>
+      </w:r>
+      <w:r>
+        <w:rPr>
+          <w:rFonts w:hint="default" w:ascii="Bahnschrift Light SemiCondensed" w:hAnsi="Bahnschrift Light SemiCondensed"/>
+          <w:b w:val="0"/>
+          <w:bCs w:val="0"/>
+          <w:i w:val="0"/>
+          <w:iCs w:val="0"/>
+          <w:color w:val="auto"/>
+          <w:sz w:val="24"/>
+          <w:szCs w:val="24"/>
+          <w:u w:val="none"/>
+          <w:lang w:val="pt-BR"/>
+        </w:rPr>
+        <w:tab/>
+        <w:t/>
+      </w:r>
+      <w:r>
+        <w:rPr>
+          <w:rFonts w:hint="default" w:ascii="Bahnschrift Light SemiCondensed" w:hAnsi="Bahnschrift Light SemiCondensed"/>
+          <w:b w:val="0"/>
+          <w:bCs w:val="0"/>
+          <w:i w:val="0"/>
+          <w:iCs w:val="0"/>
+          <w:color w:val="auto"/>
+          <w:sz w:val="24"/>
+          <w:szCs w:val="24"/>
+          <w:u w:val="none"/>
+          <w:lang w:val="pt-BR"/>
+        </w:rPr>
+        <w:tab/>
+        <w:t/>
+      </w:r>
+      <w:r>
+        <w:rPr>
+          <w:rFonts w:hint="default" w:ascii="Bahnschrift Light SemiCondensed" w:hAnsi="Bahnschrift Light SemiCondensed"/>
+          <w:b w:val="0"/>
+          <w:bCs w:val="0"/>
+          <w:i w:val="0"/>
+          <w:iCs w:val="0"/>
+          <w:color w:val="auto"/>
+          <w:sz w:val="24"/>
+          <w:szCs w:val="24"/>
+          <w:u w:val="none"/>
+          <w:lang w:val="pt-BR"/>
+        </w:rPr>
+        <w:tab/>
+        <w:t>→</w:t>
+      </w:r>
+      <w:r>
+        <w:rPr>
+          <w:rFonts w:hint="default" w:ascii="Bahnschrift Light SemiCondensed" w:hAnsi="Bahnschrift Light SemiCondensed"/>
+          <w:b w:val="0"/>
+          <w:bCs w:val="0"/>
+          <w:i w:val="0"/>
+          <w:iCs w:val="0"/>
+          <w:color w:val="auto"/>
+          <w:sz w:val="24"/>
+          <w:szCs w:val="24"/>
+          <w:u w:val="none"/>
+          <w:lang w:val="pt-BR"/>
+        </w:rPr>
+        <w:tab/>
+        <w:t/>
+      </w:r>
+      <w:r>
+        <w:rPr>
+          <w:rFonts w:hint="default" w:ascii="Bahnschrift Light SemiCondensed" w:hAnsi="Bahnschrift Light SemiCondensed"/>
+          <w:b w:val="0"/>
+          <w:bCs w:val="0"/>
+          <w:i w:val="0"/>
+          <w:iCs w:val="0"/>
+          <w:color w:val="auto"/>
+          <w:sz w:val="24"/>
+          <w:szCs w:val="24"/>
+          <w:u w:val="none"/>
+          <w:lang w:val="pt-BR"/>
+        </w:rPr>
+        <w:tab/>
+        <w:t/>
+      </w:r>
+      <w:r>
+        <w:rPr>
+          <w:rFonts w:hint="default" w:ascii="Bahnschrift Light SemiCondensed" w:hAnsi="Bahnschrift Light SemiCondensed"/>
+          <w:b w:val="0"/>
+          <w:bCs w:val="0"/>
+          <w:i w:val="0"/>
+          <w:iCs w:val="0"/>
+          <w:color w:val="auto"/>
+          <w:sz w:val="24"/>
+          <w:szCs w:val="24"/>
+          <w:u w:val="none"/>
+          <w:lang w:val="pt-BR"/>
+        </w:rPr>
+        <w:tab/>
+      </w:r>
+    </w:p>
+    <w:p>
+      <w:pPr>
+        <w:jc w:val="left"/>
+        <w:rPr>
+          <w:rFonts w:hint="default" w:ascii="Bahnschrift Light SemiCondensed" w:hAnsi="Bahnschrift Light SemiCondensed"/>
+          <w:b w:val="0"/>
+          <w:bCs w:val="0"/>
+          <w:i w:val="0"/>
+          <w:iCs w:val="0"/>
+          <w:color w:val="auto"/>
+          <w:sz w:val="24"/>
+          <w:szCs w:val="24"/>
+          <w:u w:val="none"/>
+          <w:lang w:val="pt-BR"/>
+        </w:rPr>
+      </w:pPr>
+    </w:p>
+    <w:p>
+      <w:pPr>
+        <w:ind w:left="708" w:leftChars="0" w:firstLine="708" w:firstLineChars="0"/>
+        <w:jc w:val="left"/>
+        <w:rPr>
+          <w:rFonts w:hint="default" w:ascii="Bahnschrift Light SemiCondensed" w:hAnsi="Bahnschrift Light SemiCondensed"/>
+          <w:b w:val="0"/>
+          <w:bCs w:val="0"/>
+          <w:i w:val="0"/>
+          <w:iCs w:val="0"/>
+          <w:color w:val="auto"/>
+          <w:sz w:val="24"/>
+          <w:szCs w:val="24"/>
+          <w:u w:val="none"/>
+          <w:lang w:val="pt-BR"/>
+        </w:rPr>
+      </w:pPr>
+      <w:r>
+        <w:rPr>
+          <w:rFonts w:hint="default" w:ascii="Bahnschrift Light SemiCondensed" w:hAnsi="Bahnschrift Light SemiCondensed"/>
+          <w:b w:val="0"/>
+          <w:bCs w:val="0"/>
+          <w:i w:val="0"/>
+          <w:iCs w:val="0"/>
+          <w:color w:val="auto"/>
+          <w:sz w:val="24"/>
+          <w:szCs w:val="24"/>
+          <w:u w:val="none"/>
+          <w:lang w:val="pt-BR"/>
+        </w:rPr>
+        <w:t>Comando utilizado para voltar a um hash específico mantendo os arquivos no Stage Area.</w:t>
+      </w:r>
+    </w:p>
+    <w:p>
+      <w:pPr>
+        <w:jc w:val="left"/>
+        <w:rPr>
+          <w:rFonts w:hint="default" w:ascii="Bahnschrift Light SemiCondensed" w:hAnsi="Bahnschrift Light SemiCondensed"/>
+          <w:b w:val="0"/>
+          <w:bCs w:val="0"/>
+          <w:i w:val="0"/>
+          <w:iCs w:val="0"/>
+          <w:color w:val="auto"/>
+          <w:sz w:val="24"/>
+          <w:szCs w:val="24"/>
+          <w:u w:val="none"/>
+          <w:lang w:val="pt-BR"/>
+        </w:rPr>
+      </w:pPr>
+    </w:p>
+    <w:p>
+      <w:pPr>
+        <w:jc w:val="left"/>
+        <w:rPr>
+          <w:rFonts w:hint="default" w:ascii="Bahnschrift Light SemiCondensed" w:hAnsi="Bahnschrift Light SemiCondensed"/>
+          <w:b w:val="0"/>
+          <w:bCs w:val="0"/>
+          <w:i w:val="0"/>
+          <w:iCs w:val="0"/>
+          <w:color w:val="auto"/>
+          <w:sz w:val="24"/>
+          <w:szCs w:val="24"/>
+          <w:u w:val="none"/>
+          <w:lang w:val="pt-BR"/>
+        </w:rPr>
+      </w:pPr>
+    </w:p>
+    <w:p>
+      <w:pPr>
+        <w:jc w:val="left"/>
+        <w:rPr>
+          <w:rFonts w:hint="default" w:ascii="Bahnschrift Light SemiCondensed" w:hAnsi="Bahnschrift Light SemiCondensed"/>
+          <w:b w:val="0"/>
+          <w:bCs w:val="0"/>
+          <w:i w:val="0"/>
+          <w:iCs w:val="0"/>
+          <w:color w:val="auto"/>
+          <w:sz w:val="24"/>
+          <w:szCs w:val="24"/>
+          <w:u w:val="none"/>
+          <w:lang w:val="pt-BR"/>
+        </w:rPr>
+      </w:pPr>
+      <w:r>
+        <w:rPr>
+          <w:rFonts w:hint="default" w:ascii="Bahnschrift Light SemiCondensed" w:hAnsi="Bahnschrift Light SemiCondensed"/>
+          <w:b/>
+          <w:bCs/>
+          <w:i w:val="0"/>
+          <w:iCs w:val="0"/>
+          <w:color w:val="auto"/>
+          <w:sz w:val="24"/>
+          <w:szCs w:val="24"/>
+          <w:u w:val="none"/>
+          <w:lang w:val="pt-BR"/>
+        </w:rPr>
+        <w:t xml:space="preserve">git reset --soft </w:t>
+      </w:r>
+      <w:r>
+        <w:rPr>
+          <w:rFonts w:hint="default" w:ascii="Bahnschrift Light SemiCondensed" w:hAnsi="Bahnschrift Light SemiCondensed"/>
+          <w:b w:val="0"/>
+          <w:bCs w:val="0"/>
+          <w:i w:val="0"/>
+          <w:iCs w:val="0"/>
+          <w:color w:val="auto"/>
+          <w:sz w:val="24"/>
+          <w:szCs w:val="24"/>
+          <w:u w:val="single"/>
+          <w:lang w:val="pt-BR"/>
+        </w:rPr>
+        <w:t>hash_do_commit</w:t>
+      </w:r>
+      <w:r>
+        <w:rPr>
+          <w:rFonts w:hint="default" w:ascii="Bahnschrift Light SemiCondensed" w:hAnsi="Bahnschrift Light SemiCondensed"/>
+          <w:b w:val="0"/>
+          <w:bCs w:val="0"/>
+          <w:i w:val="0"/>
+          <w:iCs w:val="0"/>
+          <w:color w:val="auto"/>
+          <w:sz w:val="24"/>
+          <w:szCs w:val="24"/>
+          <w:u w:val="none"/>
+          <w:lang w:val="pt-BR"/>
+        </w:rPr>
+        <w:tab/>
+      </w:r>
+      <w:r>
+        <w:rPr>
+          <w:rFonts w:hint="default" w:ascii="Bahnschrift Light SemiCondensed" w:hAnsi="Bahnschrift Light SemiCondensed"/>
+          <w:b w:val="0"/>
+          <w:bCs w:val="0"/>
+          <w:i w:val="0"/>
+          <w:iCs w:val="0"/>
+          <w:color w:val="auto"/>
+          <w:sz w:val="24"/>
+          <w:szCs w:val="24"/>
+          <w:u w:val="none"/>
+          <w:lang w:val="pt-BR"/>
+        </w:rPr>
+        <w:tab/>
+      </w:r>
+      <w:r>
+        <w:rPr>
+          <w:rFonts w:hint="default" w:ascii="Bahnschrift Light SemiCondensed" w:hAnsi="Bahnschrift Light SemiCondensed"/>
+          <w:b w:val="0"/>
+          <w:bCs w:val="0"/>
+          <w:i w:val="0"/>
+          <w:iCs w:val="0"/>
+          <w:color w:val="auto"/>
+          <w:sz w:val="24"/>
+          <w:szCs w:val="24"/>
+          <w:u w:val="none"/>
+          <w:lang w:val="pt-BR"/>
+        </w:rPr>
+        <w:tab/>
+      </w:r>
+      <w:r>
+        <w:rPr>
+          <w:rFonts w:hint="default" w:ascii="Bahnschrift Light SemiCondensed" w:hAnsi="Bahnschrift Light SemiCondensed"/>
+          <w:b w:val="0"/>
+          <w:bCs w:val="0"/>
+          <w:i w:val="0"/>
+          <w:iCs w:val="0"/>
+          <w:color w:val="auto"/>
+          <w:sz w:val="24"/>
+          <w:szCs w:val="24"/>
+          <w:u w:val="none"/>
+          <w:lang w:val="pt-BR"/>
+        </w:rPr>
+        <w:tab/>
+      </w:r>
+      <w:r>
+        <w:rPr>
+          <w:rFonts w:hint="default" w:ascii="Bahnschrift Light SemiCondensed" w:hAnsi="Bahnschrift Light SemiCondensed"/>
+          <w:b w:val="0"/>
+          <w:bCs w:val="0"/>
+          <w:i w:val="0"/>
+          <w:iCs w:val="0"/>
+          <w:color w:val="auto"/>
+          <w:sz w:val="24"/>
+          <w:szCs w:val="24"/>
+          <w:u w:val="none"/>
+          <w:lang w:val="pt-BR"/>
+        </w:rPr>
+        <w:t>→</w:t>
+      </w:r>
+      <w:r>
+        <w:rPr>
+          <w:rFonts w:hint="default" w:ascii="Bahnschrift Light SemiCondensed" w:hAnsi="Bahnschrift Light SemiCondensed"/>
+          <w:b w:val="0"/>
+          <w:bCs w:val="0"/>
+          <w:i w:val="0"/>
+          <w:iCs w:val="0"/>
+          <w:color w:val="auto"/>
+          <w:sz w:val="24"/>
+          <w:szCs w:val="24"/>
+          <w:u w:val="none"/>
+          <w:lang w:val="pt-BR"/>
+        </w:rPr>
+        <w:tab/>
+      </w:r>
+      <w:r>
+        <w:rPr>
+          <w:rFonts w:hint="default" w:ascii="Bahnschrift Light SemiCondensed" w:hAnsi="Bahnschrift Light SemiCondensed"/>
+          <w:b w:val="0"/>
+          <w:bCs w:val="0"/>
+          <w:i w:val="0"/>
+          <w:iCs w:val="0"/>
+          <w:color w:val="auto"/>
+          <w:sz w:val="24"/>
+          <w:szCs w:val="24"/>
+          <w:u w:val="none"/>
+          <w:lang w:val="pt-BR"/>
+        </w:rPr>
+        <w:tab/>
+      </w:r>
+      <w:r>
+        <w:rPr>
+          <w:rFonts w:hint="default" w:ascii="Bahnschrift Light SemiCondensed" w:hAnsi="Bahnschrift Light SemiCondensed"/>
+          <w:b w:val="0"/>
+          <w:bCs w:val="0"/>
+          <w:i w:val="0"/>
+          <w:iCs w:val="0"/>
+          <w:color w:val="auto"/>
+          <w:sz w:val="24"/>
+          <w:szCs w:val="24"/>
+          <w:u w:val="none"/>
+          <w:lang w:val="pt-BR"/>
+        </w:rPr>
+        <w:tab/>
+      </w:r>
+    </w:p>
+    <w:p>
+      <w:pPr>
+        <w:jc w:val="left"/>
+        <w:rPr>
+          <w:rFonts w:hint="default" w:ascii="Bahnschrift Light SemiCondensed" w:hAnsi="Bahnschrift Light SemiCondensed"/>
+          <w:b w:val="0"/>
+          <w:bCs w:val="0"/>
+          <w:i w:val="0"/>
+          <w:iCs w:val="0"/>
+          <w:color w:val="auto"/>
+          <w:sz w:val="24"/>
+          <w:szCs w:val="24"/>
+          <w:u w:val="none"/>
+          <w:lang w:val="pt-BR"/>
+        </w:rPr>
+      </w:pPr>
+    </w:p>
+    <w:p>
+      <w:pPr>
+        <w:jc w:val="left"/>
+        <w:rPr>
+          <w:rFonts w:hint="default" w:ascii="Bahnschrift Light SemiCondensed" w:hAnsi="Bahnschrift Light SemiCondensed"/>
+          <w:b w:val="0"/>
+          <w:bCs w:val="0"/>
+          <w:i w:val="0"/>
+          <w:iCs w:val="0"/>
+          <w:color w:val="auto"/>
+          <w:sz w:val="24"/>
+          <w:szCs w:val="24"/>
+          <w:u w:val="none"/>
+          <w:lang w:val="pt-BR"/>
+        </w:rPr>
+      </w:pPr>
+      <w:r>
+        <w:rPr>
+          <w:rFonts w:hint="default" w:ascii="Bahnschrift Light SemiCondensed" w:hAnsi="Bahnschrift Light SemiCondensed"/>
+          <w:b w:val="0"/>
+          <w:bCs w:val="0"/>
+          <w:i w:val="0"/>
+          <w:iCs w:val="0"/>
+          <w:color w:val="auto"/>
+          <w:sz w:val="24"/>
+          <w:szCs w:val="24"/>
+          <w:u w:val="none"/>
+          <w:lang w:val="pt-BR"/>
+        </w:rPr>
+        <w:tab/>
+        <w:t/>
+      </w:r>
+      <w:r>
+        <w:rPr>
+          <w:rFonts w:hint="default" w:ascii="Bahnschrift Light SemiCondensed" w:hAnsi="Bahnschrift Light SemiCondensed"/>
+          <w:b w:val="0"/>
+          <w:bCs w:val="0"/>
+          <w:i w:val="0"/>
+          <w:iCs w:val="0"/>
+          <w:color w:val="auto"/>
+          <w:sz w:val="24"/>
+          <w:szCs w:val="24"/>
+          <w:u w:val="none"/>
+          <w:lang w:val="pt-BR"/>
+        </w:rPr>
+        <w:tab/>
+        <w:t>Comando utilizado para voltar a um hash específico mantendo os arquivos na Área de Trabalho.</w:t>
+      </w:r>
+    </w:p>
+    <w:p>
+      <w:pPr>
+        <w:jc w:val="left"/>
+        <w:rPr>
+          <w:rFonts w:hint="default" w:ascii="Bahnschrift Light SemiCondensed" w:hAnsi="Bahnschrift Light SemiCondensed"/>
+          <w:b w:val="0"/>
+          <w:bCs w:val="0"/>
+          <w:i w:val="0"/>
+          <w:iCs w:val="0"/>
+          <w:color w:val="auto"/>
+          <w:sz w:val="24"/>
+          <w:szCs w:val="24"/>
+          <w:u w:val="none"/>
+          <w:lang w:val="pt-BR"/>
+        </w:rPr>
+      </w:pPr>
+    </w:p>
+    <w:p>
+      <w:pPr>
+        <w:jc w:val="left"/>
+        <w:rPr>
+          <w:rFonts w:hint="default" w:ascii="Bahnschrift Light SemiCondensed" w:hAnsi="Bahnschrift Light SemiCondensed"/>
+          <w:b w:val="0"/>
+          <w:bCs w:val="0"/>
+          <w:i w:val="0"/>
+          <w:iCs w:val="0"/>
+          <w:color w:val="auto"/>
+          <w:sz w:val="24"/>
+          <w:szCs w:val="24"/>
+          <w:u w:val="none"/>
+          <w:lang w:val="pt-BR"/>
+        </w:rPr>
+      </w:pPr>
+    </w:p>
+    <w:p>
+      <w:pPr>
+        <w:jc w:val="left"/>
+        <w:rPr>
+          <w:rFonts w:hint="default" w:ascii="Bahnschrift Light SemiCondensed" w:hAnsi="Bahnschrift Light SemiCondensed"/>
+          <w:b w:val="0"/>
+          <w:bCs w:val="0"/>
+          <w:i w:val="0"/>
+          <w:iCs w:val="0"/>
+          <w:color w:val="auto"/>
+          <w:sz w:val="24"/>
+          <w:szCs w:val="24"/>
+          <w:u w:val="none"/>
+          <w:lang w:val="pt-BR"/>
+        </w:rPr>
+      </w:pPr>
+      <w:r>
+        <w:rPr>
+          <w:rFonts w:hint="default" w:ascii="Bahnschrift Light SemiCondensed" w:hAnsi="Bahnschrift Light SemiCondensed"/>
+          <w:b/>
+          <w:bCs/>
+          <w:i w:val="0"/>
+          <w:iCs w:val="0"/>
+          <w:color w:val="auto"/>
+          <w:sz w:val="24"/>
+          <w:szCs w:val="24"/>
+          <w:u w:val="none"/>
+          <w:lang w:val="pt-BR"/>
+        </w:rPr>
+        <w:t>git reset --hard</w:t>
+      </w:r>
+      <w:r>
+        <w:rPr>
+          <w:rFonts w:hint="default" w:ascii="Bahnschrift Light SemiCondensed" w:hAnsi="Bahnschrift Light SemiCondensed"/>
+          <w:b w:val="0"/>
+          <w:bCs w:val="0"/>
+          <w:i w:val="0"/>
+          <w:iCs w:val="0"/>
+          <w:color w:val="auto"/>
+          <w:sz w:val="24"/>
+          <w:szCs w:val="24"/>
+          <w:u w:val="none"/>
+          <w:lang w:val="pt-BR"/>
+        </w:rPr>
+        <w:t xml:space="preserve"> </w:t>
+      </w:r>
+      <w:r>
+        <w:rPr>
+          <w:rFonts w:hint="default" w:ascii="Bahnschrift Light SemiCondensed" w:hAnsi="Bahnschrift Light SemiCondensed"/>
+          <w:b w:val="0"/>
+          <w:bCs w:val="0"/>
+          <w:i w:val="0"/>
+          <w:iCs w:val="0"/>
+          <w:color w:val="auto"/>
+          <w:sz w:val="24"/>
+          <w:szCs w:val="24"/>
+          <w:u w:val="single"/>
+          <w:lang w:val="pt-BR"/>
+        </w:rPr>
+        <w:t>hash_do_commit</w:t>
+      </w:r>
+      <w:r>
+        <w:rPr>
+          <w:rFonts w:hint="default" w:ascii="Bahnschrift Light SemiCondensed" w:hAnsi="Bahnschrift Light SemiCondensed"/>
+          <w:b w:val="0"/>
+          <w:bCs w:val="0"/>
+          <w:i w:val="0"/>
+          <w:iCs w:val="0"/>
+          <w:color w:val="auto"/>
+          <w:sz w:val="24"/>
+          <w:szCs w:val="24"/>
+          <w:u w:val="none"/>
+          <w:lang w:val="pt-BR"/>
+        </w:rPr>
+        <w:tab/>
+        <w:t/>
+      </w:r>
+      <w:r>
+        <w:rPr>
+          <w:rFonts w:hint="default" w:ascii="Bahnschrift Light SemiCondensed" w:hAnsi="Bahnschrift Light SemiCondensed"/>
+          <w:b w:val="0"/>
+          <w:bCs w:val="0"/>
+          <w:i w:val="0"/>
+          <w:iCs w:val="0"/>
+          <w:color w:val="auto"/>
+          <w:sz w:val="24"/>
+          <w:szCs w:val="24"/>
+          <w:u w:val="none"/>
+          <w:lang w:val="pt-BR"/>
+        </w:rPr>
+        <w:tab/>
+        <w:t/>
+      </w:r>
+      <w:r>
+        <w:rPr>
+          <w:rFonts w:hint="default" w:ascii="Bahnschrift Light SemiCondensed" w:hAnsi="Bahnschrift Light SemiCondensed"/>
+          <w:b w:val="0"/>
+          <w:bCs w:val="0"/>
+          <w:i w:val="0"/>
+          <w:iCs w:val="0"/>
+          <w:color w:val="auto"/>
+          <w:sz w:val="24"/>
+          <w:szCs w:val="24"/>
+          <w:u w:val="none"/>
+          <w:lang w:val="pt-BR"/>
+        </w:rPr>
+        <w:tab/>
+        <w:t/>
+      </w:r>
+      <w:r>
+        <w:rPr>
+          <w:rFonts w:hint="default" w:ascii="Bahnschrift Light SemiCondensed" w:hAnsi="Bahnschrift Light SemiCondensed"/>
+          <w:b w:val="0"/>
+          <w:bCs w:val="0"/>
+          <w:i w:val="0"/>
+          <w:iCs w:val="0"/>
+          <w:color w:val="auto"/>
+          <w:sz w:val="24"/>
+          <w:szCs w:val="24"/>
+          <w:u w:val="none"/>
+          <w:lang w:val="pt-BR"/>
+        </w:rPr>
+        <w:tab/>
+        <w:t>→</w:t>
+      </w:r>
+      <w:r>
+        <w:rPr>
+          <w:rFonts w:hint="default" w:ascii="Bahnschrift Light SemiCondensed" w:hAnsi="Bahnschrift Light SemiCondensed"/>
+          <w:b w:val="0"/>
+          <w:bCs w:val="0"/>
+          <w:i w:val="0"/>
+          <w:iCs w:val="0"/>
+          <w:color w:val="auto"/>
+          <w:sz w:val="24"/>
+          <w:szCs w:val="24"/>
+          <w:u w:val="none"/>
+          <w:lang w:val="pt-BR"/>
+        </w:rPr>
+        <w:tab/>
+        <w:t/>
+      </w:r>
+      <w:r>
+        <w:rPr>
+          <w:rFonts w:hint="default" w:ascii="Bahnschrift Light SemiCondensed" w:hAnsi="Bahnschrift Light SemiCondensed"/>
+          <w:b w:val="0"/>
+          <w:bCs w:val="0"/>
+          <w:i w:val="0"/>
+          <w:iCs w:val="0"/>
+          <w:color w:val="auto"/>
+          <w:sz w:val="24"/>
+          <w:szCs w:val="24"/>
+          <w:u w:val="none"/>
+          <w:lang w:val="pt-BR"/>
+        </w:rPr>
+        <w:tab/>
+        <w:t xml:space="preserve">Comando </w:t>
+      </w:r>
+    </w:p>
+    <w:p>
+      <w:pPr>
+        <w:jc w:val="left"/>
+        <w:rPr>
+          <w:rFonts w:hint="default" w:ascii="Bahnschrift Light SemiCondensed" w:hAnsi="Bahnschrift Light SemiCondensed"/>
+          <w:b w:val="0"/>
+          <w:bCs w:val="0"/>
+          <w:i w:val="0"/>
+          <w:iCs w:val="0"/>
+          <w:color w:val="auto"/>
+          <w:sz w:val="24"/>
+          <w:szCs w:val="24"/>
+          <w:u w:val="none"/>
+          <w:lang w:val="pt-BR"/>
+        </w:rPr>
+      </w:pPr>
+    </w:p>
+    <w:p>
+      <w:pPr>
+        <w:jc w:val="left"/>
+        <w:rPr>
+          <w:rFonts w:hint="default" w:ascii="Bahnschrift Light SemiCondensed" w:hAnsi="Bahnschrift Light SemiCondensed"/>
+          <w:b w:val="0"/>
+          <w:bCs w:val="0"/>
+          <w:i w:val="0"/>
+          <w:iCs w:val="0"/>
+          <w:color w:val="auto"/>
+          <w:sz w:val="24"/>
+          <w:szCs w:val="24"/>
+          <w:u w:val="none"/>
+          <w:lang w:val="pt-BR"/>
+        </w:rPr>
+      </w:pPr>
+      <w:r>
+        <w:rPr>
+          <w:rFonts w:hint="default" w:ascii="Bahnschrift Light SemiCondensed" w:hAnsi="Bahnschrift Light SemiCondensed"/>
+          <w:b w:val="0"/>
+          <w:bCs w:val="0"/>
+          <w:i w:val="0"/>
+          <w:iCs w:val="0"/>
+          <w:color w:val="auto"/>
+          <w:sz w:val="24"/>
+          <w:szCs w:val="24"/>
+          <w:u w:val="none"/>
+          <w:lang w:val="pt-BR"/>
+        </w:rPr>
+        <w:t>utilizado para voltar a um hash específico apagando todo o conteúdo realizado no hash’s posteriores a este.</w:t>
+      </w:r>
+    </w:p>
+    <w:p>
+      <w:pPr>
+        <w:jc w:val="left"/>
+        <w:rPr>
+          <w:rFonts w:hint="default" w:ascii="Bahnschrift Light SemiCondensed" w:hAnsi="Bahnschrift Light SemiCondensed"/>
+          <w:b w:val="0"/>
+          <w:bCs w:val="0"/>
+          <w:i w:val="0"/>
+          <w:iCs w:val="0"/>
+          <w:color w:val="auto"/>
+          <w:sz w:val="24"/>
+          <w:szCs w:val="24"/>
+          <w:u w:val="none"/>
+          <w:lang w:val="pt-BR"/>
+        </w:rPr>
+      </w:pPr>
+    </w:p>
+    <w:p>
+      <w:pPr>
+        <w:jc w:val="left"/>
+        <w:rPr>
+          <w:rFonts w:hint="default" w:ascii="Bahnschrift Light SemiCondensed" w:hAnsi="Bahnschrift Light SemiCondensed"/>
+          <w:b w:val="0"/>
+          <w:bCs w:val="0"/>
+          <w:i w:val="0"/>
+          <w:iCs w:val="0"/>
+          <w:color w:val="auto"/>
+          <w:sz w:val="24"/>
+          <w:szCs w:val="24"/>
+          <w:u w:val="none"/>
+          <w:lang w:val="pt-BR"/>
+        </w:rPr>
+      </w:pPr>
+    </w:p>
+    <w:p>
+      <w:pPr>
+        <w:jc w:val="left"/>
+        <w:rPr>
+          <w:rFonts w:hint="default" w:ascii="Bahnschrift Light SemiCondensed" w:hAnsi="Bahnschrift Light SemiCondensed"/>
+          <w:b w:val="0"/>
+          <w:bCs w:val="0"/>
+          <w:i w:val="0"/>
+          <w:iCs w:val="0"/>
+          <w:color w:val="auto"/>
+          <w:sz w:val="24"/>
+          <w:szCs w:val="24"/>
+          <w:u w:val="none"/>
+          <w:lang w:val="pt-BR"/>
+        </w:rPr>
+      </w:pPr>
+      <w:r>
+        <w:rPr>
+          <w:rFonts w:hint="default" w:ascii="Bahnschrift Light SemiCondensed" w:hAnsi="Bahnschrift Light SemiCondensed"/>
+          <w:b/>
+          <w:bCs/>
+          <w:i w:val="0"/>
+          <w:iCs w:val="0"/>
+          <w:color w:val="auto"/>
+          <w:sz w:val="24"/>
+          <w:szCs w:val="24"/>
+          <w:u w:val="none"/>
+          <w:lang w:val="pt-BR"/>
+        </w:rPr>
+        <w:t>touch .gitignore</w:t>
+      </w:r>
+      <w:r>
+        <w:rPr>
+          <w:rFonts w:hint="default" w:ascii="Bahnschrift Light SemiCondensed" w:hAnsi="Bahnschrift Light SemiCondensed"/>
+          <w:b w:val="0"/>
+          <w:bCs w:val="0"/>
+          <w:i w:val="0"/>
+          <w:iCs w:val="0"/>
+          <w:color w:val="auto"/>
+          <w:sz w:val="24"/>
+          <w:szCs w:val="24"/>
+          <w:u w:val="none"/>
+          <w:lang w:val="pt-BR"/>
+        </w:rPr>
+        <w:tab/>
+      </w:r>
+      <w:r>
+        <w:rPr>
+          <w:rFonts w:hint="default" w:ascii="Bahnschrift Light SemiCondensed" w:hAnsi="Bahnschrift Light SemiCondensed"/>
+          <w:b w:val="0"/>
+          <w:bCs w:val="0"/>
+          <w:i w:val="0"/>
+          <w:iCs w:val="0"/>
+          <w:color w:val="auto"/>
+          <w:sz w:val="24"/>
+          <w:szCs w:val="24"/>
+          <w:u w:val="none"/>
+          <w:lang w:val="pt-BR"/>
+        </w:rPr>
+        <w:tab/>
+      </w:r>
+      <w:r>
+        <w:rPr>
+          <w:rFonts w:hint="default" w:ascii="Bahnschrift Light SemiCondensed" w:hAnsi="Bahnschrift Light SemiCondensed"/>
+          <w:b w:val="0"/>
+          <w:bCs w:val="0"/>
+          <w:i w:val="0"/>
+          <w:iCs w:val="0"/>
+          <w:color w:val="auto"/>
+          <w:sz w:val="24"/>
+          <w:szCs w:val="24"/>
+          <w:u w:val="none"/>
+          <w:lang w:val="pt-BR"/>
+        </w:rPr>
+        <w:tab/>
+      </w:r>
+      <w:r>
+        <w:rPr>
+          <w:rFonts w:hint="default" w:ascii="Bahnschrift Light SemiCondensed" w:hAnsi="Bahnschrift Light SemiCondensed"/>
+          <w:b w:val="0"/>
+          <w:bCs w:val="0"/>
+          <w:i w:val="0"/>
+          <w:iCs w:val="0"/>
+          <w:color w:val="auto"/>
+          <w:sz w:val="24"/>
+          <w:szCs w:val="24"/>
+          <w:u w:val="none"/>
+          <w:lang w:val="pt-BR"/>
+        </w:rPr>
+        <w:t>→</w:t>
+      </w:r>
+      <w:r>
+        <w:rPr>
+          <w:rFonts w:hint="default" w:ascii="Bahnschrift Light SemiCondensed" w:hAnsi="Bahnschrift Light SemiCondensed"/>
+          <w:b w:val="0"/>
+          <w:bCs w:val="0"/>
+          <w:i w:val="0"/>
+          <w:iCs w:val="0"/>
+          <w:color w:val="auto"/>
+          <w:sz w:val="24"/>
+          <w:szCs w:val="24"/>
+          <w:u w:val="none"/>
+          <w:lang w:val="pt-BR"/>
+        </w:rPr>
+        <w:tab/>
+      </w:r>
+      <w:r>
+        <w:rPr>
+          <w:rFonts w:hint="default" w:ascii="Bahnschrift Light SemiCondensed" w:hAnsi="Bahnschrift Light SemiCondensed"/>
+          <w:b w:val="0"/>
+          <w:bCs w:val="0"/>
+          <w:i w:val="0"/>
+          <w:iCs w:val="0"/>
+          <w:color w:val="auto"/>
+          <w:sz w:val="24"/>
+          <w:szCs w:val="24"/>
+          <w:u w:val="none"/>
+          <w:lang w:val="pt-BR"/>
+        </w:rPr>
+        <w:tab/>
+      </w:r>
+      <w:r>
+        <w:rPr>
+          <w:rFonts w:hint="default" w:ascii="Bahnschrift Light SemiCondensed" w:hAnsi="Bahnschrift Light SemiCondensed"/>
+          <w:b w:val="0"/>
+          <w:bCs w:val="0"/>
+          <w:i w:val="0"/>
+          <w:iCs w:val="0"/>
+          <w:color w:val="auto"/>
+          <w:sz w:val="24"/>
+          <w:szCs w:val="24"/>
+          <w:u w:val="none"/>
+          <w:lang w:val="pt-BR"/>
+        </w:rPr>
+        <w:t xml:space="preserve">Comando utilizado para criar </w:t>
+      </w:r>
+    </w:p>
+    <w:p>
+      <w:pPr>
+        <w:jc w:val="left"/>
+        <w:rPr>
+          <w:rFonts w:hint="default" w:ascii="Bahnschrift Light SemiCondensed" w:hAnsi="Bahnschrift Light SemiCondensed"/>
+          <w:b w:val="0"/>
+          <w:bCs w:val="0"/>
+          <w:i w:val="0"/>
+          <w:iCs w:val="0"/>
+          <w:color w:val="auto"/>
+          <w:sz w:val="24"/>
+          <w:szCs w:val="24"/>
+          <w:u w:val="none"/>
+          <w:lang w:val="pt-BR"/>
+        </w:rPr>
+      </w:pPr>
+    </w:p>
+    <w:p>
+      <w:pPr>
+        <w:jc w:val="left"/>
+        <w:rPr>
+          <w:rFonts w:hint="default" w:ascii="Bahnschrift Light SemiCondensed" w:hAnsi="Bahnschrift Light SemiCondensed"/>
+          <w:b w:val="0"/>
+          <w:bCs w:val="0"/>
+          <w:i w:val="0"/>
+          <w:iCs w:val="0"/>
+          <w:color w:val="auto"/>
+          <w:sz w:val="24"/>
+          <w:szCs w:val="24"/>
+          <w:u w:val="none"/>
+          <w:lang w:val="pt-BR"/>
+        </w:rPr>
+      </w:pPr>
+      <w:r>
+        <w:rPr>
+          <w:rFonts w:hint="default" w:ascii="Bahnschrift Light SemiCondensed" w:hAnsi="Bahnschrift Light SemiCondensed"/>
+          <w:b w:val="0"/>
+          <w:bCs w:val="0"/>
+          <w:i w:val="0"/>
+          <w:iCs w:val="0"/>
+          <w:color w:val="auto"/>
+          <w:sz w:val="24"/>
+          <w:szCs w:val="24"/>
+          <w:u w:val="none"/>
+          <w:lang w:val="pt-BR"/>
+        </w:rPr>
+        <w:t xml:space="preserve">um arquivo gitignore no projeto. </w:t>
+      </w:r>
+    </w:p>
+    <w:p>
+      <w:pPr>
+        <w:jc w:val="left"/>
+        <w:rPr>
+          <w:rFonts w:hint="default" w:ascii="Bahnschrift Light SemiCondensed" w:hAnsi="Bahnschrift Light SemiCondensed"/>
+          <w:b w:val="0"/>
+          <w:bCs w:val="0"/>
+          <w:i w:val="0"/>
+          <w:iCs w:val="0"/>
+          <w:color w:val="auto"/>
+          <w:sz w:val="24"/>
+          <w:szCs w:val="24"/>
+          <w:u w:val="none"/>
+          <w:lang w:val="pt-BR"/>
+        </w:rPr>
+      </w:pPr>
+    </w:p>
+    <w:p>
+      <w:pPr>
+        <w:jc w:val="left"/>
+        <w:rPr>
+          <w:rFonts w:hint="default" w:ascii="Bahnschrift Light SemiCondensed" w:hAnsi="Bahnschrift Light SemiCondensed"/>
+          <w:b w:val="0"/>
+          <w:bCs w:val="0"/>
+          <w:i w:val="0"/>
+          <w:iCs w:val="0"/>
+          <w:color w:val="auto"/>
+          <w:sz w:val="24"/>
+          <w:szCs w:val="24"/>
+          <w:u w:val="none"/>
+          <w:lang w:val="pt-BR"/>
+        </w:rPr>
+      </w:pPr>
+    </w:p>
+    <w:p>
+      <w:pPr>
+        <w:jc w:val="left"/>
+        <w:rPr>
+          <w:rFonts w:hint="default" w:ascii="Bahnschrift Light SemiCondensed" w:hAnsi="Bahnschrift Light SemiCondensed"/>
+          <w:b w:val="0"/>
+          <w:bCs w:val="0"/>
+          <w:i w:val="0"/>
+          <w:iCs w:val="0"/>
+          <w:color w:val="auto"/>
+          <w:sz w:val="24"/>
+          <w:szCs w:val="24"/>
+          <w:u w:val="none"/>
+          <w:lang w:val="pt-BR"/>
+        </w:rPr>
+      </w:pPr>
+      <w:r>
+        <w:rPr>
+          <w:rFonts w:hint="default" w:ascii="Bahnschrift Light SemiCondensed" w:hAnsi="Bahnschrift Light SemiCondensed"/>
+          <w:b/>
+          <w:bCs/>
+          <w:i w:val="0"/>
+          <w:iCs w:val="0"/>
+          <w:color w:val="auto"/>
+          <w:sz w:val="24"/>
+          <w:szCs w:val="24"/>
+          <w:u w:val="none"/>
+          <w:lang w:val="pt-BR"/>
+        </w:rPr>
+        <w:t xml:space="preserve">echo </w:t>
+      </w:r>
+      <w:r>
+        <w:rPr>
+          <w:rFonts w:hint="default" w:ascii="Bahnschrift Light SemiCondensed" w:hAnsi="Bahnschrift Light SemiCondensed"/>
+          <w:b w:val="0"/>
+          <w:bCs w:val="0"/>
+          <w:i w:val="0"/>
+          <w:iCs w:val="0"/>
+          <w:color w:val="auto"/>
+          <w:sz w:val="24"/>
+          <w:szCs w:val="24"/>
+          <w:u w:val="single"/>
+          <w:lang w:val="pt-BR"/>
+        </w:rPr>
+        <w:t>nome_do_arquivo</w:t>
+      </w:r>
+      <w:r>
+        <w:rPr>
+          <w:rFonts w:hint="default" w:ascii="Bahnschrift Light SemiCondensed" w:hAnsi="Bahnschrift Light SemiCondensed"/>
+          <w:b w:val="0"/>
+          <w:bCs w:val="0"/>
+          <w:i w:val="0"/>
+          <w:iCs w:val="0"/>
+          <w:color w:val="auto"/>
+          <w:sz w:val="24"/>
+          <w:szCs w:val="24"/>
+          <w:u w:val="none"/>
+          <w:lang w:val="pt-BR"/>
+        </w:rPr>
+        <w:t xml:space="preserve"> </w:t>
+      </w:r>
+      <w:r>
+        <w:rPr>
+          <w:rFonts w:hint="default" w:ascii="Bahnschrift Light SemiCondensed" w:hAnsi="Bahnschrift Light SemiCondensed"/>
+          <w:b/>
+          <w:bCs/>
+          <w:i w:val="0"/>
+          <w:iCs w:val="0"/>
+          <w:color w:val="auto"/>
+          <w:sz w:val="24"/>
+          <w:szCs w:val="24"/>
+          <w:u w:val="none"/>
+          <w:lang w:val="pt-BR"/>
+        </w:rPr>
+        <w:t>&gt;&gt;</w:t>
+      </w:r>
+      <w:r>
+        <w:rPr>
+          <w:rFonts w:hint="default" w:ascii="Bahnschrift Light SemiCondensed" w:hAnsi="Bahnschrift Light SemiCondensed"/>
+          <w:b w:val="0"/>
+          <w:bCs w:val="0"/>
+          <w:i w:val="0"/>
+          <w:iCs w:val="0"/>
+          <w:color w:val="auto"/>
+          <w:sz w:val="24"/>
+          <w:szCs w:val="24"/>
+          <w:u w:val="none"/>
+          <w:lang w:val="pt-BR"/>
+        </w:rPr>
+        <w:t xml:space="preserve"> </w:t>
+      </w:r>
+      <w:r>
+        <w:rPr>
+          <w:rFonts w:hint="default" w:ascii="Bahnschrift Light SemiCondensed" w:hAnsi="Bahnschrift Light SemiCondensed"/>
+          <w:b/>
+          <w:bCs/>
+          <w:i w:val="0"/>
+          <w:iCs w:val="0"/>
+          <w:color w:val="auto"/>
+          <w:sz w:val="24"/>
+          <w:szCs w:val="24"/>
+          <w:u w:val="none"/>
+          <w:lang w:val="pt-BR"/>
+        </w:rPr>
+        <w:t>.gitignore</w:t>
+      </w:r>
+      <w:r>
+        <w:rPr>
+          <w:rFonts w:hint="default" w:ascii="Bahnschrift Light SemiCondensed" w:hAnsi="Bahnschrift Light SemiCondensed"/>
+          <w:b w:val="0"/>
+          <w:bCs w:val="0"/>
+          <w:i w:val="0"/>
+          <w:iCs w:val="0"/>
+          <w:color w:val="auto"/>
+          <w:sz w:val="24"/>
+          <w:szCs w:val="24"/>
+          <w:u w:val="none"/>
+          <w:lang w:val="pt-BR"/>
+        </w:rPr>
+        <w:tab/>
+      </w:r>
+      <w:r>
+        <w:rPr>
+          <w:rFonts w:hint="default" w:ascii="Bahnschrift Light SemiCondensed" w:hAnsi="Bahnschrift Light SemiCondensed"/>
+          <w:b w:val="0"/>
+          <w:bCs w:val="0"/>
+          <w:i w:val="0"/>
+          <w:iCs w:val="0"/>
+          <w:color w:val="auto"/>
+          <w:sz w:val="24"/>
+          <w:szCs w:val="24"/>
+          <w:u w:val="none"/>
+          <w:lang w:val="pt-BR"/>
+        </w:rPr>
+        <w:tab/>
+      </w:r>
+      <w:r>
+        <w:rPr>
+          <w:rFonts w:hint="default" w:ascii="Bahnschrift Light SemiCondensed" w:hAnsi="Bahnschrift Light SemiCondensed"/>
+          <w:b w:val="0"/>
+          <w:bCs w:val="0"/>
+          <w:i w:val="0"/>
+          <w:iCs w:val="0"/>
+          <w:color w:val="auto"/>
+          <w:sz w:val="24"/>
+          <w:szCs w:val="24"/>
+          <w:u w:val="none"/>
+          <w:lang w:val="pt-BR"/>
+        </w:rPr>
+        <w:t>→</w:t>
+      </w:r>
+      <w:r>
+        <w:rPr>
+          <w:rFonts w:hint="default" w:ascii="Bahnschrift Light SemiCondensed" w:hAnsi="Bahnschrift Light SemiCondensed"/>
+          <w:b w:val="0"/>
+          <w:bCs w:val="0"/>
+          <w:i w:val="0"/>
+          <w:iCs w:val="0"/>
+          <w:color w:val="auto"/>
+          <w:sz w:val="24"/>
+          <w:szCs w:val="24"/>
+          <w:u w:val="none"/>
+          <w:lang w:val="pt-BR"/>
+        </w:rPr>
+        <w:tab/>
+      </w:r>
+      <w:r>
+        <w:rPr>
+          <w:rFonts w:hint="default" w:ascii="Bahnschrift Light SemiCondensed" w:hAnsi="Bahnschrift Light SemiCondensed"/>
+          <w:b w:val="0"/>
+          <w:bCs w:val="0"/>
+          <w:i w:val="0"/>
+          <w:iCs w:val="0"/>
+          <w:color w:val="auto"/>
+          <w:sz w:val="24"/>
+          <w:szCs w:val="24"/>
+          <w:u w:val="none"/>
+          <w:lang w:val="pt-BR"/>
+        </w:rPr>
+        <w:tab/>
+      </w:r>
+    </w:p>
+    <w:p>
+      <w:pPr>
+        <w:jc w:val="left"/>
+        <w:rPr>
+          <w:rFonts w:hint="default" w:ascii="Bahnschrift Light SemiCondensed" w:hAnsi="Bahnschrift Light SemiCondensed"/>
+          <w:b w:val="0"/>
+          <w:bCs w:val="0"/>
+          <w:i w:val="0"/>
+          <w:iCs w:val="0"/>
+          <w:color w:val="auto"/>
+          <w:sz w:val="24"/>
+          <w:szCs w:val="24"/>
+          <w:u w:val="none"/>
+          <w:lang w:val="pt-BR"/>
+        </w:rPr>
+      </w:pPr>
+    </w:p>
+    <w:p>
+      <w:pPr>
+        <w:jc w:val="left"/>
+        <w:rPr>
+          <w:rFonts w:hint="default" w:ascii="Bahnschrift Light SemiCondensed" w:hAnsi="Bahnschrift Light SemiCondensed"/>
+          <w:b w:val="0"/>
+          <w:bCs w:val="0"/>
+          <w:i w:val="0"/>
+          <w:iCs w:val="0"/>
+          <w:color w:val="auto"/>
+          <w:sz w:val="24"/>
+          <w:szCs w:val="24"/>
+          <w:u w:val="none"/>
+          <w:lang w:val="pt-BR"/>
+        </w:rPr>
+      </w:pPr>
+      <w:r>
+        <w:rPr>
+          <w:rFonts w:hint="default" w:ascii="Bahnschrift Light SemiCondensed" w:hAnsi="Bahnschrift Light SemiCondensed"/>
+          <w:b w:val="0"/>
+          <w:bCs w:val="0"/>
+          <w:i w:val="0"/>
+          <w:iCs w:val="0"/>
+          <w:color w:val="auto"/>
+          <w:sz w:val="24"/>
+          <w:szCs w:val="24"/>
+          <w:u w:val="none"/>
+          <w:lang w:val="pt-BR"/>
+        </w:rPr>
+        <w:tab/>
+      </w:r>
+      <w:r>
+        <w:rPr>
+          <w:rFonts w:hint="default" w:ascii="Bahnschrift Light SemiCondensed" w:hAnsi="Bahnschrift Light SemiCondensed"/>
+          <w:b w:val="0"/>
+          <w:bCs w:val="0"/>
+          <w:i w:val="0"/>
+          <w:iCs w:val="0"/>
+          <w:color w:val="auto"/>
+          <w:sz w:val="24"/>
+          <w:szCs w:val="24"/>
+          <w:u w:val="none"/>
+          <w:lang w:val="pt-BR"/>
+        </w:rPr>
+        <w:tab/>
+      </w:r>
+      <w:r>
+        <w:rPr>
+          <w:rFonts w:hint="default" w:ascii="Bahnschrift Light SemiCondensed" w:hAnsi="Bahnschrift Light SemiCondensed"/>
+          <w:b w:val="0"/>
+          <w:bCs w:val="0"/>
+          <w:i w:val="0"/>
+          <w:iCs w:val="0"/>
+          <w:color w:val="auto"/>
+          <w:sz w:val="24"/>
+          <w:szCs w:val="24"/>
+          <w:u w:val="none"/>
+          <w:lang w:val="pt-BR"/>
+        </w:rPr>
+        <w:tab/>
+      </w:r>
+      <w:r>
+        <w:rPr>
+          <w:rFonts w:hint="default" w:ascii="Bahnschrift Light SemiCondensed" w:hAnsi="Bahnschrift Light SemiCondensed"/>
+          <w:b w:val="0"/>
+          <w:bCs w:val="0"/>
+          <w:i w:val="0"/>
+          <w:iCs w:val="0"/>
+          <w:color w:val="auto"/>
+          <w:sz w:val="24"/>
+          <w:szCs w:val="24"/>
+          <w:u w:val="none"/>
+          <w:lang w:val="pt-BR"/>
+        </w:rPr>
+        <w:t xml:space="preserve">Comando utilizado para inserir um arquivo no </w:t>
+      </w:r>
+      <w:r>
+        <w:rPr>
+          <w:rFonts w:hint="default" w:ascii="Bahnschrift Light SemiCondensed" w:hAnsi="Bahnschrift Light SemiCondensed"/>
+          <w:b/>
+          <w:bCs/>
+          <w:i w:val="0"/>
+          <w:iCs w:val="0"/>
+          <w:color w:val="auto"/>
+          <w:sz w:val="24"/>
+          <w:szCs w:val="24"/>
+          <w:u w:val="none"/>
+          <w:lang w:val="pt-BR"/>
+        </w:rPr>
+        <w:t>.gitignore</w:t>
+      </w:r>
+      <w:r>
+        <w:rPr>
+          <w:rFonts w:hint="default" w:ascii="Bahnschrift Light SemiCondensed" w:hAnsi="Bahnschrift Light SemiCondensed"/>
+          <w:b w:val="0"/>
+          <w:bCs w:val="0"/>
+          <w:i w:val="0"/>
+          <w:iCs w:val="0"/>
+          <w:color w:val="auto"/>
+          <w:sz w:val="24"/>
+          <w:szCs w:val="24"/>
+          <w:u w:val="none"/>
+          <w:lang w:val="pt-BR"/>
+        </w:rPr>
+        <w:t>.</w:t>
+      </w:r>
+    </w:p>
+    <w:p>
+      <w:pPr>
+        <w:jc w:val="left"/>
+        <w:rPr>
+          <w:rFonts w:hint="default" w:ascii="Bahnschrift Light SemiCondensed" w:hAnsi="Bahnschrift Light SemiCondensed"/>
+          <w:b w:val="0"/>
+          <w:bCs w:val="0"/>
+          <w:i w:val="0"/>
+          <w:iCs w:val="0"/>
+          <w:color w:val="auto"/>
+          <w:sz w:val="24"/>
+          <w:szCs w:val="24"/>
+          <w:u w:val="none"/>
+          <w:lang w:val="pt-BR"/>
+        </w:rPr>
+      </w:pPr>
+    </w:p>
+    <w:p>
+      <w:pPr>
+        <w:jc w:val="left"/>
+        <w:rPr>
+          <w:rFonts w:hint="default" w:ascii="Bahnschrift Light SemiCondensed" w:hAnsi="Bahnschrift Light SemiCondensed"/>
+          <w:b w:val="0"/>
+          <w:bCs w:val="0"/>
+          <w:i w:val="0"/>
+          <w:iCs w:val="0"/>
+          <w:color w:val="auto"/>
+          <w:sz w:val="24"/>
+          <w:szCs w:val="24"/>
+          <w:u w:val="none"/>
+          <w:lang w:val="pt-BR"/>
+        </w:rPr>
+      </w:pPr>
+      <w:r>
+        <w:rPr>
+          <w:rFonts w:hint="default" w:ascii="Bahnschrift Light SemiCondensed" w:hAnsi="Bahnschrift Light SemiCondensed"/>
+          <w:b/>
+          <w:bCs/>
+          <w:i w:val="0"/>
+          <w:iCs w:val="0"/>
+          <w:color w:val="auto"/>
+          <w:sz w:val="24"/>
+          <w:szCs w:val="24"/>
+          <w:u w:val="none"/>
+          <w:lang w:val="pt-BR"/>
+        </w:rPr>
+        <w:t>Obs.:</w:t>
+      </w:r>
+      <w:r>
+        <w:rPr>
+          <w:rFonts w:hint="default" w:ascii="Bahnschrift Light SemiCondensed" w:hAnsi="Bahnschrift Light SemiCondensed"/>
+          <w:b/>
+          <w:bCs/>
+          <w:i w:val="0"/>
+          <w:iCs w:val="0"/>
+          <w:color w:val="auto"/>
+          <w:sz w:val="24"/>
+          <w:szCs w:val="24"/>
+          <w:u w:val="none"/>
+          <w:lang w:val="pt-BR"/>
+        </w:rPr>
+        <w:tab/>
+      </w:r>
+      <w:r>
+        <w:rPr>
+          <w:rFonts w:hint="default" w:ascii="Bahnschrift Light SemiCondensed" w:hAnsi="Bahnschrift Light SemiCondensed"/>
+          <w:b w:val="0"/>
+          <w:bCs w:val="0"/>
+          <w:i w:val="0"/>
+          <w:iCs w:val="0"/>
+          <w:color w:val="auto"/>
+          <w:sz w:val="24"/>
+          <w:szCs w:val="24"/>
+          <w:u w:val="none"/>
+          <w:lang w:val="pt-BR"/>
+        </w:rPr>
+        <w:t>Ao utilizar esse comando certifique-se que há dois</w:t>
+      </w:r>
+      <w:r>
+        <w:rPr>
+          <w:rFonts w:hint="default" w:ascii="Bahnschrift Light SemiCondensed" w:hAnsi="Bahnschrift Light SemiCondensed"/>
+          <w:b w:val="0"/>
+          <w:bCs w:val="0"/>
+          <w:i w:val="0"/>
+          <w:iCs w:val="0"/>
+          <w:color w:val="auto"/>
+          <w:sz w:val="24"/>
+          <w:szCs w:val="24"/>
+          <w:u w:val="none"/>
+          <w:lang w:val="pt-BR"/>
+        </w:rPr>
+        <w:tab/>
+      </w:r>
+      <w:r>
+        <w:rPr>
+          <w:rFonts w:hint="default" w:ascii="Bahnschrift Light SemiCondensed" w:hAnsi="Bahnschrift Light SemiCondensed"/>
+          <w:b w:val="0"/>
+          <w:bCs w:val="0"/>
+          <w:i w:val="0"/>
+          <w:iCs w:val="0"/>
+          <w:color w:val="auto"/>
+          <w:sz w:val="24"/>
+          <w:szCs w:val="24"/>
+          <w:u w:val="none"/>
+          <w:lang w:val="pt-BR"/>
+        </w:rPr>
+        <w:t xml:space="preserve"> </w:t>
+      </w:r>
+      <w:r>
+        <w:rPr>
+          <w:rFonts w:hint="default" w:ascii="Bahnschrift Light SemiCondensed" w:hAnsi="Bahnschrift Light SemiCondensed"/>
+          <w:b/>
+          <w:bCs/>
+          <w:i w:val="0"/>
+          <w:iCs w:val="0"/>
+          <w:color w:val="auto"/>
+          <w:sz w:val="24"/>
+          <w:szCs w:val="24"/>
+          <w:u w:val="none"/>
+          <w:lang w:val="pt-BR"/>
+        </w:rPr>
+        <w:t xml:space="preserve">&gt;&gt; </w:t>
+      </w:r>
+      <w:r>
+        <w:rPr>
+          <w:rFonts w:hint="default" w:ascii="Bahnschrift Light SemiCondensed" w:hAnsi="Bahnschrift Light SemiCondensed"/>
+          <w:b/>
+          <w:bCs/>
+          <w:i w:val="0"/>
+          <w:iCs w:val="0"/>
+          <w:color w:val="auto"/>
+          <w:sz w:val="24"/>
+          <w:szCs w:val="24"/>
+          <w:u w:val="none"/>
+          <w:lang w:val="pt-BR"/>
+        </w:rPr>
+        <w:tab/>
+      </w:r>
+      <w:r>
+        <w:rPr>
+          <w:rFonts w:hint="default" w:ascii="Bahnschrift Light SemiCondensed" w:hAnsi="Bahnschrift Light SemiCondensed"/>
+          <w:b w:val="0"/>
+          <w:bCs w:val="0"/>
+          <w:i w:val="0"/>
+          <w:iCs w:val="0"/>
+          <w:color w:val="auto"/>
+          <w:sz w:val="24"/>
+          <w:szCs w:val="24"/>
+          <w:u w:val="none"/>
+          <w:lang w:val="pt-BR"/>
+        </w:rPr>
+        <w:t>,pois se houver apenas 1 “</w:t>
+      </w:r>
+      <w:r>
+        <w:rPr>
+          <w:rFonts w:hint="default" w:ascii="Bahnschrift Light SemiCondensed" w:hAnsi="Bahnschrift Light SemiCondensed"/>
+          <w:b/>
+          <w:bCs/>
+          <w:i w:val="0"/>
+          <w:iCs w:val="0"/>
+          <w:color w:val="auto"/>
+          <w:sz w:val="24"/>
+          <w:szCs w:val="24"/>
+          <w:u w:val="none"/>
+          <w:lang w:val="pt-BR"/>
+        </w:rPr>
+        <w:t>&gt;</w:t>
+      </w:r>
+      <w:r>
+        <w:rPr>
+          <w:rFonts w:hint="default" w:ascii="Bahnschrift Light SemiCondensed" w:hAnsi="Bahnschrift Light SemiCondensed"/>
+          <w:b w:val="0"/>
+          <w:bCs w:val="0"/>
+          <w:i w:val="0"/>
+          <w:iCs w:val="0"/>
+          <w:color w:val="auto"/>
+          <w:sz w:val="24"/>
+          <w:szCs w:val="24"/>
+          <w:u w:val="none"/>
+          <w:lang w:val="pt-BR"/>
+        </w:rPr>
+        <w:t>” o arquivo irá apenas substituir o conteúdo do arquivo.</w:t>
+      </w:r>
+    </w:p>
+    <w:p>
+      <w:pPr>
+        <w:jc w:val="left"/>
+        <w:rPr>
+          <w:rFonts w:hint="default" w:ascii="Bahnschrift Light SemiCondensed" w:hAnsi="Bahnschrift Light SemiCondensed"/>
+          <w:b w:val="0"/>
+          <w:bCs w:val="0"/>
+          <w:i w:val="0"/>
+          <w:iCs w:val="0"/>
+          <w:color w:val="auto"/>
+          <w:sz w:val="24"/>
+          <w:szCs w:val="24"/>
+          <w:u w:val="none"/>
+          <w:lang w:val="pt-BR"/>
+        </w:rPr>
+      </w:pPr>
+    </w:p>
+    <w:p>
+      <w:pPr>
+        <w:jc w:val="left"/>
+        <w:rPr>
+          <w:rFonts w:hint="default" w:ascii="Bahnschrift Light SemiCondensed" w:hAnsi="Bahnschrift Light SemiCondensed"/>
+          <w:b w:val="0"/>
+          <w:bCs w:val="0"/>
+          <w:i w:val="0"/>
+          <w:iCs w:val="0"/>
+          <w:color w:val="auto"/>
+          <w:sz w:val="24"/>
+          <w:szCs w:val="24"/>
+          <w:u w:val="none"/>
+          <w:lang w:val="pt-BR"/>
+        </w:rPr>
+      </w:pPr>
+    </w:p>
+    <w:p>
+      <w:pPr>
+        <w:jc w:val="left"/>
+        <w:rPr>
+          <w:rFonts w:hint="default" w:ascii="Bahnschrift Light SemiCondensed" w:hAnsi="Bahnschrift Light SemiCondensed"/>
+          <w:b w:val="0"/>
+          <w:bCs w:val="0"/>
+          <w:i w:val="0"/>
+          <w:iCs w:val="0"/>
+          <w:color w:val="auto"/>
+          <w:sz w:val="24"/>
+          <w:szCs w:val="24"/>
+          <w:u w:val="none"/>
+          <w:lang w:val="pt-BR"/>
+        </w:rPr>
+      </w:pPr>
+      <w:r>
+        <w:rPr>
+          <w:rFonts w:hint="default" w:ascii="Bahnschrift Light SemiCondensed" w:hAnsi="Bahnschrift Light SemiCondensed"/>
+          <w:b/>
+          <w:bCs/>
+          <w:i w:val="0"/>
+          <w:iCs w:val="0"/>
+          <w:color w:val="auto"/>
+          <w:sz w:val="24"/>
+          <w:szCs w:val="24"/>
+          <w:u w:val="none"/>
+          <w:lang w:val="pt-BR"/>
+        </w:rPr>
+        <w:t xml:space="preserve">echo </w:t>
+      </w:r>
+      <w:r>
+        <w:rPr>
+          <w:rFonts w:hint="default" w:ascii="Bahnschrift Light SemiCondensed" w:hAnsi="Bahnschrift Light SemiCondensed"/>
+          <w:b w:val="0"/>
+          <w:bCs w:val="0"/>
+          <w:i w:val="0"/>
+          <w:iCs w:val="0"/>
+          <w:color w:val="auto"/>
+          <w:sz w:val="24"/>
+          <w:szCs w:val="24"/>
+          <w:u w:val="none"/>
+          <w:lang w:val="pt-BR"/>
+        </w:rPr>
+        <w:t>“</w:t>
+      </w:r>
+      <w:r>
+        <w:rPr>
+          <w:rFonts w:hint="default" w:ascii="Bahnschrift Light SemiCondensed" w:hAnsi="Bahnschrift Light SemiCondensed"/>
+          <w:b/>
+          <w:bCs/>
+          <w:i w:val="0"/>
+          <w:iCs w:val="0"/>
+          <w:color w:val="auto"/>
+          <w:sz w:val="24"/>
+          <w:szCs w:val="24"/>
+          <w:u w:val="none"/>
+          <w:lang w:val="pt-BR"/>
+        </w:rPr>
+        <w:t>*.</w:t>
+      </w:r>
+      <w:r>
+        <w:rPr>
+          <w:rFonts w:hint="default" w:ascii="Bahnschrift Light SemiCondensed" w:hAnsi="Bahnschrift Light SemiCondensed"/>
+          <w:b w:val="0"/>
+          <w:bCs w:val="0"/>
+          <w:i w:val="0"/>
+          <w:iCs w:val="0"/>
+          <w:color w:val="auto"/>
+          <w:sz w:val="24"/>
+          <w:szCs w:val="24"/>
+          <w:u w:val="single"/>
+          <w:lang w:val="pt-BR"/>
+        </w:rPr>
+        <w:t>tipo_do_arquivo</w:t>
+      </w:r>
+      <w:r>
+        <w:rPr>
+          <w:rFonts w:hint="default" w:ascii="Bahnschrift Light SemiCondensed" w:hAnsi="Bahnschrift Light SemiCondensed"/>
+          <w:b w:val="0"/>
+          <w:bCs w:val="0"/>
+          <w:i w:val="0"/>
+          <w:iCs w:val="0"/>
+          <w:color w:val="auto"/>
+          <w:sz w:val="24"/>
+          <w:szCs w:val="24"/>
+          <w:u w:val="none"/>
+          <w:lang w:val="pt-BR"/>
+        </w:rPr>
+        <w:t xml:space="preserve">” </w:t>
+      </w:r>
+      <w:r>
+        <w:rPr>
+          <w:rFonts w:hint="default" w:ascii="Bahnschrift Light SemiCondensed" w:hAnsi="Bahnschrift Light SemiCondensed"/>
+          <w:b/>
+          <w:bCs/>
+          <w:i w:val="0"/>
+          <w:iCs w:val="0"/>
+          <w:color w:val="auto"/>
+          <w:sz w:val="24"/>
+          <w:szCs w:val="24"/>
+          <w:u w:val="none"/>
+          <w:lang w:val="pt-BR"/>
+        </w:rPr>
+        <w:t>&gt;&gt;</w:t>
+      </w:r>
+      <w:r>
+        <w:rPr>
+          <w:rFonts w:hint="default" w:ascii="Bahnschrift Light SemiCondensed" w:hAnsi="Bahnschrift Light SemiCondensed"/>
+          <w:b w:val="0"/>
+          <w:bCs w:val="0"/>
+          <w:i w:val="0"/>
+          <w:iCs w:val="0"/>
+          <w:color w:val="auto"/>
+          <w:sz w:val="24"/>
+          <w:szCs w:val="24"/>
+          <w:u w:val="none"/>
+          <w:lang w:val="pt-BR"/>
+        </w:rPr>
+        <w:t xml:space="preserve"> </w:t>
+      </w:r>
+      <w:r>
+        <w:rPr>
+          <w:rFonts w:hint="default" w:ascii="Bahnschrift Light SemiCondensed" w:hAnsi="Bahnschrift Light SemiCondensed"/>
+          <w:b/>
+          <w:bCs/>
+          <w:i w:val="0"/>
+          <w:iCs w:val="0"/>
+          <w:color w:val="auto"/>
+          <w:sz w:val="24"/>
+          <w:szCs w:val="24"/>
+          <w:u w:val="none"/>
+          <w:lang w:val="pt-BR"/>
+        </w:rPr>
+        <w:t>.gitignore</w:t>
+      </w:r>
+      <w:r>
+        <w:rPr>
+          <w:rFonts w:hint="default" w:ascii="Bahnschrift Light SemiCondensed" w:hAnsi="Bahnschrift Light SemiCondensed"/>
+          <w:b w:val="0"/>
+          <w:bCs w:val="0"/>
+          <w:i w:val="0"/>
+          <w:iCs w:val="0"/>
+          <w:color w:val="auto"/>
+          <w:sz w:val="24"/>
+          <w:szCs w:val="24"/>
+          <w:u w:val="none"/>
+          <w:lang w:val="pt-BR"/>
+        </w:rPr>
+        <w:tab/>
+        <w:t/>
+      </w:r>
+      <w:r>
+        <w:rPr>
+          <w:rFonts w:hint="default" w:ascii="Bahnschrift Light SemiCondensed" w:hAnsi="Bahnschrift Light SemiCondensed"/>
+          <w:b w:val="0"/>
+          <w:bCs w:val="0"/>
+          <w:i w:val="0"/>
+          <w:iCs w:val="0"/>
+          <w:color w:val="auto"/>
+          <w:sz w:val="24"/>
+          <w:szCs w:val="24"/>
+          <w:u w:val="none"/>
+          <w:lang w:val="pt-BR"/>
+        </w:rPr>
+        <w:tab/>
+        <w:t>→</w:t>
+      </w:r>
+      <w:r>
+        <w:rPr>
+          <w:rFonts w:hint="default" w:ascii="Bahnschrift Light SemiCondensed" w:hAnsi="Bahnschrift Light SemiCondensed"/>
+          <w:b w:val="0"/>
+          <w:bCs w:val="0"/>
+          <w:i w:val="0"/>
+          <w:iCs w:val="0"/>
+          <w:color w:val="auto"/>
+          <w:sz w:val="24"/>
+          <w:szCs w:val="24"/>
+          <w:u w:val="none"/>
+          <w:lang w:val="pt-BR"/>
+        </w:rPr>
+        <w:tab/>
+        <w:t/>
+      </w:r>
+      <w:r>
+        <w:rPr>
+          <w:rFonts w:hint="default" w:ascii="Bahnschrift Light SemiCondensed" w:hAnsi="Bahnschrift Light SemiCondensed"/>
+          <w:b w:val="0"/>
+          <w:bCs w:val="0"/>
+          <w:i w:val="0"/>
+          <w:iCs w:val="0"/>
+          <w:color w:val="auto"/>
+          <w:sz w:val="24"/>
+          <w:szCs w:val="24"/>
+          <w:u w:val="none"/>
+          <w:lang w:val="pt-BR"/>
+        </w:rPr>
+        <w:tab/>
+        <w:t xml:space="preserve">Comando </w:t>
+      </w:r>
+    </w:p>
+    <w:p>
+      <w:pPr>
+        <w:jc w:val="left"/>
+        <w:rPr>
+          <w:rFonts w:hint="default" w:ascii="Bahnschrift Light SemiCondensed" w:hAnsi="Bahnschrift Light SemiCondensed"/>
+          <w:b w:val="0"/>
+          <w:bCs w:val="0"/>
+          <w:i w:val="0"/>
+          <w:iCs w:val="0"/>
+          <w:color w:val="auto"/>
+          <w:sz w:val="24"/>
+          <w:szCs w:val="24"/>
+          <w:u w:val="none"/>
+          <w:lang w:val="pt-BR"/>
+        </w:rPr>
+      </w:pPr>
+    </w:p>
+    <w:p>
+      <w:pPr>
+        <w:jc w:val="left"/>
+        <w:rPr>
+          <w:rFonts w:hint="default" w:ascii="Bahnschrift Light SemiCondensed" w:hAnsi="Bahnschrift Light SemiCondensed"/>
+          <w:b w:val="0"/>
+          <w:bCs w:val="0"/>
+          <w:i w:val="0"/>
+          <w:iCs w:val="0"/>
+          <w:color w:val="auto"/>
+          <w:sz w:val="24"/>
+          <w:szCs w:val="24"/>
+          <w:u w:val="none"/>
+          <w:lang w:val="pt-BR"/>
+        </w:rPr>
+      </w:pPr>
+      <w:r>
+        <w:rPr>
+          <w:rFonts w:hint="default" w:ascii="Bahnschrift Light SemiCondensed" w:hAnsi="Bahnschrift Light SemiCondensed"/>
+          <w:b w:val="0"/>
+          <w:bCs w:val="0"/>
+          <w:i w:val="0"/>
+          <w:iCs w:val="0"/>
+          <w:color w:val="auto"/>
+          <w:sz w:val="24"/>
+          <w:szCs w:val="24"/>
+          <w:u w:val="none"/>
+          <w:lang w:val="pt-BR"/>
+        </w:rPr>
+        <w:t>utilizado para ignorar arquivos de um terminado tipo.</w:t>
+      </w:r>
+    </w:p>
+    <w:p>
+      <w:pPr>
+        <w:jc w:val="left"/>
+        <w:rPr>
+          <w:rFonts w:hint="default" w:ascii="Bahnschrift Light SemiCondensed" w:hAnsi="Bahnschrift Light SemiCondensed"/>
+          <w:b/>
+          <w:bCs/>
+          <w:i w:val="0"/>
+          <w:iCs w:val="0"/>
+          <w:color w:val="auto"/>
+          <w:sz w:val="24"/>
+          <w:szCs w:val="24"/>
+          <w:u w:val="none"/>
+          <w:lang w:val="pt-BR"/>
+        </w:rPr>
+      </w:pPr>
+    </w:p>
+    <w:p>
+      <w:pPr>
+        <w:jc w:val="left"/>
+        <w:rPr>
+          <w:rFonts w:hint="default" w:ascii="Bahnschrift Light SemiCondensed" w:hAnsi="Bahnschrift Light SemiCondensed"/>
+          <w:b/>
+          <w:bCs/>
+          <w:i w:val="0"/>
+          <w:iCs w:val="0"/>
+          <w:color w:val="auto"/>
+          <w:sz w:val="24"/>
+          <w:szCs w:val="24"/>
+          <w:u w:val="none"/>
+          <w:lang w:val="pt-BR"/>
+        </w:rPr>
+      </w:pPr>
+    </w:p>
+    <w:p>
+      <w:pPr>
+        <w:jc w:val="left"/>
+        <w:rPr>
+          <w:rFonts w:hint="default" w:ascii="Bahnschrift Light SemiCondensed" w:hAnsi="Bahnschrift Light SemiCondensed"/>
+          <w:b w:val="0"/>
+          <w:bCs w:val="0"/>
+          <w:i w:val="0"/>
+          <w:iCs w:val="0"/>
+          <w:color w:val="auto"/>
+          <w:sz w:val="24"/>
+          <w:szCs w:val="24"/>
+          <w:u w:val="none"/>
+          <w:lang w:val="pt-BR"/>
+        </w:rPr>
+      </w:pPr>
+      <w:r>
+        <w:rPr>
+          <w:rFonts w:hint="default" w:ascii="Bahnschrift Light SemiCondensed" w:hAnsi="Bahnschrift Light SemiCondensed"/>
+          <w:b/>
+          <w:bCs/>
+          <w:i w:val="0"/>
+          <w:iCs w:val="0"/>
+          <w:color w:val="auto"/>
+          <w:sz w:val="24"/>
+          <w:szCs w:val="24"/>
+          <w:u w:val="none"/>
+          <w:lang w:val="pt-BR"/>
+        </w:rPr>
+        <w:t xml:space="preserve">echo </w:t>
+      </w:r>
+      <w:r>
+        <w:rPr>
+          <w:rFonts w:hint="default" w:ascii="Bahnschrift Light SemiCondensed" w:hAnsi="Bahnschrift Light SemiCondensed"/>
+          <w:b w:val="0"/>
+          <w:bCs w:val="0"/>
+          <w:i w:val="0"/>
+          <w:iCs w:val="0"/>
+          <w:color w:val="auto"/>
+          <w:sz w:val="24"/>
+          <w:szCs w:val="24"/>
+          <w:u w:val="none"/>
+          <w:lang w:val="pt-BR"/>
+        </w:rPr>
+        <w:t>“</w:t>
+      </w:r>
+      <w:r>
+        <w:rPr>
+          <w:rFonts w:hint="default" w:ascii="Bahnschrift Light SemiCondensed" w:hAnsi="Bahnschrift Light SemiCondensed"/>
+          <w:b w:val="0"/>
+          <w:bCs w:val="0"/>
+          <w:i w:val="0"/>
+          <w:iCs w:val="0"/>
+          <w:color w:val="auto"/>
+          <w:sz w:val="24"/>
+          <w:szCs w:val="24"/>
+          <w:u w:val="single"/>
+          <w:lang w:val="pt-BR"/>
+        </w:rPr>
+        <w:t>nome_do_arquivo</w:t>
+      </w:r>
+      <w:r>
+        <w:rPr>
+          <w:rFonts w:hint="default" w:ascii="Bahnschrift Light SemiCondensed" w:hAnsi="Bahnschrift Light SemiCondensed"/>
+          <w:b/>
+          <w:bCs/>
+          <w:i w:val="0"/>
+          <w:iCs w:val="0"/>
+          <w:color w:val="auto"/>
+          <w:sz w:val="24"/>
+          <w:szCs w:val="24"/>
+          <w:u w:val="none"/>
+          <w:lang w:val="pt-BR"/>
+        </w:rPr>
+        <w:t>*</w:t>
+      </w:r>
+      <w:r>
+        <w:rPr>
+          <w:rFonts w:hint="default" w:ascii="Bahnschrift Light SemiCondensed" w:hAnsi="Bahnschrift Light SemiCondensed"/>
+          <w:b w:val="0"/>
+          <w:bCs w:val="0"/>
+          <w:i w:val="0"/>
+          <w:iCs w:val="0"/>
+          <w:color w:val="auto"/>
+          <w:sz w:val="24"/>
+          <w:szCs w:val="24"/>
+          <w:u w:val="none"/>
+          <w:lang w:val="pt-BR"/>
+        </w:rPr>
+        <w:t xml:space="preserve">” </w:t>
+      </w:r>
+      <w:r>
+        <w:rPr>
+          <w:rFonts w:hint="default" w:ascii="Bahnschrift Light SemiCondensed" w:hAnsi="Bahnschrift Light SemiCondensed"/>
+          <w:b/>
+          <w:bCs/>
+          <w:i w:val="0"/>
+          <w:iCs w:val="0"/>
+          <w:color w:val="auto"/>
+          <w:sz w:val="24"/>
+          <w:szCs w:val="24"/>
+          <w:u w:val="none"/>
+          <w:lang w:val="pt-BR"/>
+        </w:rPr>
+        <w:t>&gt;&gt;</w:t>
+      </w:r>
+      <w:r>
+        <w:rPr>
+          <w:rFonts w:hint="default" w:ascii="Bahnschrift Light SemiCondensed" w:hAnsi="Bahnschrift Light SemiCondensed"/>
+          <w:b w:val="0"/>
+          <w:bCs w:val="0"/>
+          <w:i w:val="0"/>
+          <w:iCs w:val="0"/>
+          <w:color w:val="auto"/>
+          <w:sz w:val="24"/>
+          <w:szCs w:val="24"/>
+          <w:u w:val="none"/>
+          <w:lang w:val="pt-BR"/>
+        </w:rPr>
+        <w:t xml:space="preserve"> </w:t>
+      </w:r>
+      <w:r>
+        <w:rPr>
+          <w:rFonts w:hint="default" w:ascii="Bahnschrift Light SemiCondensed" w:hAnsi="Bahnschrift Light SemiCondensed"/>
+          <w:b/>
+          <w:bCs/>
+          <w:i w:val="0"/>
+          <w:iCs w:val="0"/>
+          <w:color w:val="auto"/>
+          <w:sz w:val="24"/>
+          <w:szCs w:val="24"/>
+          <w:u w:val="none"/>
+          <w:lang w:val="pt-BR"/>
+        </w:rPr>
+        <w:t>.gitignore</w:t>
+      </w:r>
+      <w:r>
+        <w:rPr>
+          <w:rFonts w:hint="default" w:ascii="Bahnschrift Light SemiCondensed" w:hAnsi="Bahnschrift Light SemiCondensed"/>
+          <w:b w:val="0"/>
+          <w:bCs w:val="0"/>
+          <w:i w:val="0"/>
+          <w:iCs w:val="0"/>
+          <w:color w:val="auto"/>
+          <w:sz w:val="24"/>
+          <w:szCs w:val="24"/>
+          <w:u w:val="none"/>
+          <w:lang w:val="pt-BR"/>
+        </w:rPr>
+        <w:tab/>
+        <w:t/>
+      </w:r>
+      <w:r>
+        <w:rPr>
+          <w:rFonts w:hint="default" w:ascii="Bahnschrift Light SemiCondensed" w:hAnsi="Bahnschrift Light SemiCondensed"/>
+          <w:b w:val="0"/>
+          <w:bCs w:val="0"/>
+          <w:i w:val="0"/>
+          <w:iCs w:val="0"/>
+          <w:color w:val="auto"/>
+          <w:sz w:val="24"/>
+          <w:szCs w:val="24"/>
+          <w:u w:val="none"/>
+          <w:lang w:val="pt-BR"/>
+        </w:rPr>
+        <w:tab/>
+        <w:t/>
+      </w:r>
+      <w:r>
+        <w:rPr>
+          <w:rFonts w:hint="default" w:ascii="Bahnschrift Light SemiCondensed" w:hAnsi="Bahnschrift Light SemiCondensed"/>
+          <w:b w:val="0"/>
+          <w:bCs w:val="0"/>
+          <w:i w:val="0"/>
+          <w:iCs w:val="0"/>
+          <w:color w:val="auto"/>
+          <w:sz w:val="24"/>
+          <w:szCs w:val="24"/>
+          <w:u w:val="none"/>
+          <w:lang w:val="pt-BR"/>
+        </w:rPr>
+        <w:tab/>
+        <w:t/>
+      </w:r>
+      <w:r>
+        <w:rPr>
+          <w:rFonts w:hint="default" w:ascii="Bahnschrift Light SemiCondensed" w:hAnsi="Bahnschrift Light SemiCondensed"/>
+          <w:b w:val="0"/>
+          <w:bCs w:val="0"/>
+          <w:i w:val="0"/>
+          <w:iCs w:val="0"/>
+          <w:color w:val="auto"/>
+          <w:sz w:val="24"/>
+          <w:szCs w:val="24"/>
+          <w:u w:val="none"/>
+          <w:lang w:val="pt-BR"/>
+        </w:rPr>
+        <w:tab/>
+        <w:t>→</w:t>
+      </w:r>
+      <w:r>
+        <w:rPr>
+          <w:rFonts w:hint="default" w:ascii="Bahnschrift Light SemiCondensed" w:hAnsi="Bahnschrift Light SemiCondensed"/>
+          <w:b w:val="0"/>
+          <w:bCs w:val="0"/>
+          <w:i w:val="0"/>
+          <w:iCs w:val="0"/>
+          <w:color w:val="auto"/>
+          <w:sz w:val="24"/>
+          <w:szCs w:val="24"/>
+          <w:u w:val="none"/>
+          <w:lang w:val="pt-BR"/>
+        </w:rPr>
+        <w:tab/>
+        <w:t/>
+      </w:r>
+      <w:r>
+        <w:rPr>
+          <w:rFonts w:hint="default" w:ascii="Bahnschrift Light SemiCondensed" w:hAnsi="Bahnschrift Light SemiCondensed"/>
+          <w:b w:val="0"/>
+          <w:bCs w:val="0"/>
+          <w:i w:val="0"/>
+          <w:iCs w:val="0"/>
+          <w:color w:val="auto"/>
+          <w:sz w:val="24"/>
+          <w:szCs w:val="24"/>
+          <w:u w:val="none"/>
+          <w:lang w:val="pt-BR"/>
+        </w:rPr>
+        <w:tab/>
+        <w:t/>
+      </w:r>
+      <w:r>
+        <w:rPr>
+          <w:rFonts w:hint="default" w:ascii="Bahnschrift Light SemiCondensed" w:hAnsi="Bahnschrift Light SemiCondensed"/>
+          <w:b w:val="0"/>
+          <w:bCs w:val="0"/>
+          <w:i w:val="0"/>
+          <w:iCs w:val="0"/>
+          <w:color w:val="auto"/>
+          <w:sz w:val="24"/>
+          <w:szCs w:val="24"/>
+          <w:u w:val="none"/>
+          <w:lang w:val="pt-BR"/>
+        </w:rPr>
+        <w:tab/>
+      </w:r>
+    </w:p>
+    <w:p>
+      <w:pPr>
+        <w:jc w:val="left"/>
+        <w:rPr>
+          <w:rFonts w:hint="default" w:ascii="Bahnschrift Light SemiCondensed" w:hAnsi="Bahnschrift Light SemiCondensed"/>
+          <w:b w:val="0"/>
+          <w:bCs w:val="0"/>
+          <w:i w:val="0"/>
+          <w:iCs w:val="0"/>
+          <w:color w:val="auto"/>
+          <w:sz w:val="24"/>
+          <w:szCs w:val="24"/>
+          <w:u w:val="none"/>
+          <w:lang w:val="pt-BR"/>
+        </w:rPr>
+      </w:pPr>
+    </w:p>
+    <w:p>
+      <w:pPr>
+        <w:ind w:firstLine="708" w:firstLineChars="0"/>
+        <w:jc w:val="left"/>
+        <w:rPr>
+          <w:rFonts w:hint="default" w:ascii="Bahnschrift Light SemiCondensed" w:hAnsi="Bahnschrift Light SemiCondensed"/>
+          <w:b w:val="0"/>
+          <w:bCs w:val="0"/>
+          <w:i w:val="0"/>
+          <w:iCs w:val="0"/>
+          <w:color w:val="auto"/>
+          <w:sz w:val="24"/>
+          <w:szCs w:val="24"/>
+          <w:u w:val="none"/>
+          <w:lang w:val="pt-BR"/>
+        </w:rPr>
+      </w:pPr>
+      <w:r>
+        <w:rPr>
+          <w:rFonts w:hint="default" w:ascii="Bahnschrift Light SemiCondensed" w:hAnsi="Bahnschrift Light SemiCondensed"/>
+          <w:b w:val="0"/>
+          <w:bCs w:val="0"/>
+          <w:i w:val="0"/>
+          <w:iCs w:val="0"/>
+          <w:color w:val="auto"/>
+          <w:sz w:val="24"/>
+          <w:szCs w:val="24"/>
+          <w:u w:val="none"/>
+          <w:lang w:val="pt-BR"/>
+        </w:rPr>
+        <w:t>Comando utilizado para ignorar todos os arquivos que começam com aquele terminado nome.</w:t>
+      </w:r>
+    </w:p>
+    <w:p>
+      <w:pPr>
+        <w:ind w:firstLine="708" w:firstLineChars="0"/>
+        <w:jc w:val="left"/>
+        <w:rPr>
+          <w:rFonts w:hint="default" w:ascii="Bahnschrift Light SemiCondensed" w:hAnsi="Bahnschrift Light SemiCondensed"/>
+          <w:b w:val="0"/>
+          <w:bCs w:val="0"/>
+          <w:i w:val="0"/>
+          <w:iCs w:val="0"/>
+          <w:color w:val="auto"/>
+          <w:sz w:val="24"/>
+          <w:szCs w:val="24"/>
+          <w:u w:val="none"/>
+          <w:lang w:val="pt-BR"/>
+        </w:rPr>
+      </w:pPr>
+    </w:p>
+    <w:p>
+      <w:pPr>
+        <w:jc w:val="left"/>
+        <w:rPr>
+          <w:rFonts w:hint="default" w:ascii="Bahnschrift Light SemiCondensed" w:hAnsi="Bahnschrift Light SemiCondensed"/>
+          <w:b w:val="0"/>
+          <w:bCs w:val="0"/>
+          <w:i w:val="0"/>
+          <w:iCs w:val="0"/>
+          <w:color w:val="auto"/>
+          <w:sz w:val="24"/>
+          <w:szCs w:val="24"/>
+          <w:u w:val="none"/>
+          <w:lang w:val="pt-BR"/>
+        </w:rPr>
+      </w:pPr>
+    </w:p>
+    <w:p>
+      <w:pPr>
+        <w:jc w:val="left"/>
+        <w:rPr>
+          <w:rFonts w:hint="default" w:ascii="Bahnschrift Light SemiCondensed" w:hAnsi="Bahnschrift Light SemiCondensed"/>
+          <w:b w:val="0"/>
+          <w:bCs w:val="0"/>
+          <w:i w:val="0"/>
+          <w:iCs w:val="0"/>
+          <w:color w:val="auto"/>
+          <w:sz w:val="24"/>
+          <w:szCs w:val="24"/>
+          <w:u w:val="none"/>
+          <w:lang w:val="pt-BR"/>
+        </w:rPr>
+      </w:pPr>
+      <w:r>
+        <w:rPr>
+          <w:rFonts w:hint="default" w:ascii="Bahnschrift Light SemiCondensed" w:hAnsi="Bahnschrift Light SemiCondensed"/>
+          <w:b/>
+          <w:bCs/>
+          <w:i w:val="0"/>
+          <w:iCs w:val="0"/>
+          <w:color w:val="auto"/>
+          <w:sz w:val="24"/>
+          <w:szCs w:val="24"/>
+          <w:u w:val="none"/>
+          <w:lang w:val="pt-BR"/>
+        </w:rPr>
+        <w:t xml:space="preserve">echo </w:t>
+      </w:r>
+      <w:r>
+        <w:rPr>
+          <w:rFonts w:hint="default" w:ascii="Bahnschrift Light SemiCondensed" w:hAnsi="Bahnschrift Light SemiCondensed"/>
+          <w:b w:val="0"/>
+          <w:bCs w:val="0"/>
+          <w:i w:val="0"/>
+          <w:iCs w:val="0"/>
+          <w:color w:val="auto"/>
+          <w:sz w:val="24"/>
+          <w:szCs w:val="24"/>
+          <w:u w:val="none"/>
+          <w:lang w:val="pt-BR"/>
+        </w:rPr>
+        <w:t>“</w:t>
+      </w:r>
+      <w:r>
+        <w:rPr>
+          <w:rFonts w:hint="default" w:ascii="Bahnschrift Light SemiCondensed" w:hAnsi="Bahnschrift Light SemiCondensed"/>
+          <w:b/>
+          <w:bCs/>
+          <w:i w:val="0"/>
+          <w:iCs w:val="0"/>
+          <w:color w:val="auto"/>
+          <w:sz w:val="24"/>
+          <w:szCs w:val="24"/>
+          <w:u w:val="none"/>
+          <w:lang w:val="pt-BR"/>
+        </w:rPr>
+        <w:t>?</w:t>
+      </w:r>
+      <w:r>
+        <w:rPr>
+          <w:rFonts w:hint="default" w:ascii="Bahnschrift Light SemiCondensed" w:hAnsi="Bahnschrift Light SemiCondensed"/>
+          <w:b w:val="0"/>
+          <w:bCs w:val="0"/>
+          <w:i w:val="0"/>
+          <w:iCs w:val="0"/>
+          <w:color w:val="auto"/>
+          <w:sz w:val="24"/>
+          <w:szCs w:val="24"/>
+          <w:u w:val="single"/>
+          <w:lang w:val="pt-BR"/>
+        </w:rPr>
+        <w:t>sequencia_especifica</w:t>
+      </w:r>
+      <w:r>
+        <w:rPr>
+          <w:rFonts w:hint="default" w:ascii="Bahnschrift Light SemiCondensed" w:hAnsi="Bahnschrift Light SemiCondensed"/>
+          <w:b w:val="0"/>
+          <w:bCs w:val="0"/>
+          <w:i w:val="0"/>
+          <w:iCs w:val="0"/>
+          <w:color w:val="auto"/>
+          <w:sz w:val="24"/>
+          <w:szCs w:val="24"/>
+          <w:u w:val="none"/>
+          <w:lang w:val="pt-BR"/>
+        </w:rPr>
+        <w:t xml:space="preserve">” </w:t>
+      </w:r>
+      <w:r>
+        <w:rPr>
+          <w:rFonts w:hint="default" w:ascii="Bahnschrift Light SemiCondensed" w:hAnsi="Bahnschrift Light SemiCondensed"/>
+          <w:b/>
+          <w:bCs/>
+          <w:i w:val="0"/>
+          <w:iCs w:val="0"/>
+          <w:color w:val="auto"/>
+          <w:sz w:val="24"/>
+          <w:szCs w:val="24"/>
+          <w:u w:val="none"/>
+          <w:lang w:val="pt-BR"/>
+        </w:rPr>
+        <w:t>&gt;&gt;</w:t>
+      </w:r>
+      <w:r>
+        <w:rPr>
+          <w:rFonts w:hint="default" w:ascii="Bahnschrift Light SemiCondensed" w:hAnsi="Bahnschrift Light SemiCondensed"/>
+          <w:b w:val="0"/>
+          <w:bCs w:val="0"/>
+          <w:i w:val="0"/>
+          <w:iCs w:val="0"/>
+          <w:color w:val="auto"/>
+          <w:sz w:val="24"/>
+          <w:szCs w:val="24"/>
+          <w:u w:val="none"/>
+          <w:lang w:val="pt-BR"/>
+        </w:rPr>
+        <w:t xml:space="preserve"> </w:t>
+      </w:r>
+      <w:r>
+        <w:rPr>
+          <w:rFonts w:hint="default" w:ascii="Bahnschrift Light SemiCondensed" w:hAnsi="Bahnschrift Light SemiCondensed"/>
+          <w:b/>
+          <w:bCs/>
+          <w:i w:val="0"/>
+          <w:iCs w:val="0"/>
+          <w:color w:val="auto"/>
+          <w:sz w:val="24"/>
+          <w:szCs w:val="24"/>
+          <w:u w:val="none"/>
+          <w:lang w:val="pt-BR"/>
+        </w:rPr>
+        <w:t>.gitignore</w:t>
+      </w:r>
+      <w:r>
+        <w:rPr>
+          <w:rFonts w:hint="default" w:ascii="Bahnschrift Light SemiCondensed" w:hAnsi="Bahnschrift Light SemiCondensed"/>
+          <w:b w:val="0"/>
+          <w:bCs w:val="0"/>
+          <w:i w:val="0"/>
+          <w:iCs w:val="0"/>
+          <w:color w:val="auto"/>
+          <w:sz w:val="24"/>
+          <w:szCs w:val="24"/>
+          <w:u w:val="none"/>
+          <w:lang w:val="pt-BR"/>
+        </w:rPr>
+        <w:tab/>
+        <w:t/>
+      </w:r>
+      <w:r>
+        <w:rPr>
+          <w:rFonts w:hint="default" w:ascii="Bahnschrift Light SemiCondensed" w:hAnsi="Bahnschrift Light SemiCondensed"/>
+          <w:b w:val="0"/>
+          <w:bCs w:val="0"/>
+          <w:i w:val="0"/>
+          <w:iCs w:val="0"/>
+          <w:color w:val="auto"/>
+          <w:sz w:val="24"/>
+          <w:szCs w:val="24"/>
+          <w:u w:val="none"/>
+          <w:lang w:val="pt-BR"/>
+        </w:rPr>
+        <w:tab/>
+        <w:t/>
+      </w:r>
+      <w:r>
+        <w:rPr>
+          <w:rFonts w:hint="default" w:ascii="Bahnschrift Light SemiCondensed" w:hAnsi="Bahnschrift Light SemiCondensed"/>
+          <w:b w:val="0"/>
+          <w:bCs w:val="0"/>
+          <w:i w:val="0"/>
+          <w:iCs w:val="0"/>
+          <w:color w:val="auto"/>
+          <w:sz w:val="24"/>
+          <w:szCs w:val="24"/>
+          <w:u w:val="none"/>
+          <w:lang w:val="pt-BR"/>
+        </w:rPr>
+        <w:tab/>
+        <w:t>→</w:t>
+      </w:r>
+      <w:r>
+        <w:rPr>
+          <w:rFonts w:hint="default" w:ascii="Bahnschrift Light SemiCondensed" w:hAnsi="Bahnschrift Light SemiCondensed"/>
+          <w:b w:val="0"/>
+          <w:bCs w:val="0"/>
+          <w:i w:val="0"/>
+          <w:iCs w:val="0"/>
+          <w:color w:val="auto"/>
+          <w:sz w:val="24"/>
+          <w:szCs w:val="24"/>
+          <w:u w:val="none"/>
+          <w:lang w:val="pt-BR"/>
+        </w:rPr>
+        <w:tab/>
+        <w:t/>
+      </w:r>
+      <w:r>
+        <w:rPr>
+          <w:rFonts w:hint="default" w:ascii="Bahnschrift Light SemiCondensed" w:hAnsi="Bahnschrift Light SemiCondensed"/>
+          <w:b w:val="0"/>
+          <w:bCs w:val="0"/>
+          <w:i w:val="0"/>
+          <w:iCs w:val="0"/>
+          <w:color w:val="auto"/>
+          <w:sz w:val="24"/>
+          <w:szCs w:val="24"/>
+          <w:u w:val="none"/>
+          <w:lang w:val="pt-BR"/>
+        </w:rPr>
+        <w:tab/>
+      </w:r>
+    </w:p>
+    <w:p>
+      <w:pPr>
+        <w:jc w:val="left"/>
+        <w:rPr>
+          <w:rFonts w:hint="default" w:ascii="Bahnschrift Light SemiCondensed" w:hAnsi="Bahnschrift Light SemiCondensed"/>
+          <w:b w:val="0"/>
+          <w:bCs w:val="0"/>
+          <w:i w:val="0"/>
+          <w:iCs w:val="0"/>
+          <w:color w:val="auto"/>
+          <w:sz w:val="24"/>
+          <w:szCs w:val="24"/>
+          <w:u w:val="none"/>
+          <w:lang w:val="pt-BR"/>
+        </w:rPr>
+      </w:pPr>
+    </w:p>
+    <w:p>
+      <w:pPr>
+        <w:jc w:val="left"/>
+        <w:rPr>
+          <w:rFonts w:hint="default" w:ascii="Bahnschrift Light SemiCondensed" w:hAnsi="Bahnschrift Light SemiCondensed"/>
+          <w:b w:val="0"/>
+          <w:bCs w:val="0"/>
+          <w:i w:val="0"/>
+          <w:iCs w:val="0"/>
+          <w:color w:val="auto"/>
+          <w:sz w:val="24"/>
+          <w:szCs w:val="24"/>
+          <w:u w:val="none"/>
+          <w:lang w:val="pt-BR"/>
+        </w:rPr>
+      </w:pPr>
+      <w:r>
+        <w:rPr>
+          <w:rFonts w:hint="default" w:ascii="Bahnschrift Light SemiCondensed" w:hAnsi="Bahnschrift Light SemiCondensed"/>
+          <w:b w:val="0"/>
+          <w:bCs w:val="0"/>
+          <w:i w:val="0"/>
+          <w:iCs w:val="0"/>
+          <w:color w:val="auto"/>
+          <w:sz w:val="24"/>
+          <w:szCs w:val="24"/>
+          <w:u w:val="none"/>
+          <w:lang w:val="pt-BR"/>
+        </w:rPr>
+        <w:tab/>
+        <w:t>Comando utilizado para ignorar todos os arquivos que começam com um caracter e tenha uma sequência específica em seguida.</w:t>
+      </w:r>
+    </w:p>
+    <w:p>
+      <w:pPr>
+        <w:jc w:val="left"/>
+        <w:rPr>
+          <w:rFonts w:hint="default" w:ascii="Bahnschrift Light SemiCondensed" w:hAnsi="Bahnschrift Light SemiCondensed"/>
+          <w:b w:val="0"/>
+          <w:bCs w:val="0"/>
+          <w:i w:val="0"/>
+          <w:iCs w:val="0"/>
+          <w:color w:val="auto"/>
+          <w:sz w:val="24"/>
+          <w:szCs w:val="24"/>
+          <w:u w:val="none"/>
+          <w:lang w:val="pt-BR"/>
+        </w:rPr>
+      </w:pPr>
+    </w:p>
+    <w:p>
+      <w:pPr>
+        <w:jc w:val="left"/>
+        <w:rPr>
+          <w:rFonts w:hint="default" w:ascii="Bahnschrift Light SemiCondensed" w:hAnsi="Bahnschrift Light SemiCondensed"/>
+          <w:b/>
+          <w:bCs/>
+          <w:i w:val="0"/>
+          <w:iCs w:val="0"/>
+          <w:color w:val="auto"/>
+          <w:sz w:val="24"/>
+          <w:szCs w:val="24"/>
+          <w:u w:val="none"/>
+          <w:lang w:val="pt-BR"/>
+        </w:rPr>
+      </w:pPr>
+    </w:p>
+    <w:p>
+      <w:pPr>
+        <w:jc w:val="left"/>
+        <w:rPr>
+          <w:rFonts w:hint="default" w:ascii="Bahnschrift Light SemiCondensed" w:hAnsi="Bahnschrift Light SemiCondensed"/>
+          <w:b w:val="0"/>
+          <w:bCs w:val="0"/>
+          <w:i w:val="0"/>
+          <w:iCs w:val="0"/>
+          <w:color w:val="auto"/>
+          <w:sz w:val="24"/>
+          <w:szCs w:val="24"/>
+          <w:u w:val="none"/>
+          <w:lang w:val="pt-BR"/>
+        </w:rPr>
+      </w:pPr>
+    </w:p>
+    <w:p>
+      <w:pPr>
+        <w:jc w:val="left"/>
+        <w:rPr>
+          <w:rFonts w:hint="default" w:ascii="Bahnschrift Light SemiCondensed" w:hAnsi="Bahnschrift Light SemiCondensed"/>
+          <w:b w:val="0"/>
+          <w:bCs w:val="0"/>
+          <w:i w:val="0"/>
+          <w:iCs w:val="0"/>
+          <w:color w:val="auto"/>
+          <w:sz w:val="24"/>
+          <w:szCs w:val="24"/>
+          <w:u w:val="none"/>
+          <w:lang w:val="pt-BR"/>
+        </w:rPr>
+      </w:pPr>
+    </w:p>
+    <w:p>
+      <w:pPr>
+        <w:jc w:val="left"/>
+        <w:rPr>
+          <w:rFonts w:hint="default" w:ascii="Bahnschrift Light SemiCondensed" w:hAnsi="Bahnschrift Light SemiCondensed"/>
+          <w:b w:val="0"/>
+          <w:bCs w:val="0"/>
+          <w:i w:val="0"/>
+          <w:iCs w:val="0"/>
+          <w:color w:val="auto"/>
+          <w:sz w:val="24"/>
+          <w:szCs w:val="24"/>
+          <w:u w:val="none"/>
+          <w:lang w:val="pt-BR"/>
+        </w:rPr>
+      </w:pPr>
+      <w:r>
+        <w:rPr>
+          <w:rFonts w:hint="default" w:ascii="Bahnschrift Light SemiCondensed" w:hAnsi="Bahnschrift Light SemiCondensed"/>
+          <w:b/>
+          <w:bCs/>
+          <w:i w:val="0"/>
+          <w:iCs w:val="0"/>
+          <w:color w:val="auto"/>
+          <w:sz w:val="24"/>
+          <w:szCs w:val="24"/>
+          <w:u w:val="none"/>
+          <w:lang w:val="pt-BR"/>
+        </w:rPr>
+        <w:t xml:space="preserve">echo </w:t>
+      </w:r>
+      <w:r>
+        <w:rPr>
+          <w:rFonts w:hint="default" w:ascii="Bahnschrift Light SemiCondensed" w:hAnsi="Bahnschrift Light SemiCondensed"/>
+          <w:b w:val="0"/>
+          <w:bCs w:val="0"/>
+          <w:i w:val="0"/>
+          <w:iCs w:val="0"/>
+          <w:color w:val="auto"/>
+          <w:sz w:val="24"/>
+          <w:szCs w:val="24"/>
+          <w:u w:val="none"/>
+          <w:lang w:val="pt-BR"/>
+        </w:rPr>
+        <w:t xml:space="preserve"> “</w:t>
+      </w:r>
+      <w:r>
+        <w:rPr>
+          <w:rFonts w:hint="default" w:ascii="Bahnschrift Light SemiCondensed" w:hAnsi="Bahnschrift Light SemiCondensed"/>
+          <w:b w:val="0"/>
+          <w:bCs w:val="0"/>
+          <w:i w:val="0"/>
+          <w:iCs w:val="0"/>
+          <w:color w:val="auto"/>
+          <w:sz w:val="24"/>
+          <w:szCs w:val="24"/>
+          <w:u w:val="single"/>
+          <w:lang w:val="pt-BR"/>
+        </w:rPr>
+        <w:t>caminho_do_diretório</w:t>
+      </w:r>
+      <w:r>
+        <w:rPr>
+          <w:rFonts w:hint="default" w:ascii="Bahnschrift Light SemiCondensed" w:hAnsi="Bahnschrift Light SemiCondensed"/>
+          <w:b/>
+          <w:bCs/>
+          <w:i w:val="0"/>
+          <w:iCs w:val="0"/>
+          <w:color w:val="auto"/>
+          <w:sz w:val="24"/>
+          <w:szCs w:val="24"/>
+          <w:u w:val="none"/>
+          <w:lang w:val="pt-BR"/>
+        </w:rPr>
+        <w:t>/</w:t>
+      </w:r>
+      <w:r>
+        <w:rPr>
+          <w:rFonts w:hint="default" w:ascii="Bahnschrift Light SemiCondensed" w:hAnsi="Bahnschrift Light SemiCondensed"/>
+          <w:b w:val="0"/>
+          <w:bCs w:val="0"/>
+          <w:i w:val="0"/>
+          <w:iCs w:val="0"/>
+          <w:color w:val="auto"/>
+          <w:sz w:val="24"/>
+          <w:szCs w:val="24"/>
+          <w:u w:val="none"/>
+          <w:lang w:val="pt-BR"/>
+        </w:rPr>
+        <w:t xml:space="preserve">” </w:t>
+      </w:r>
+      <w:r>
+        <w:rPr>
+          <w:rFonts w:hint="default" w:ascii="Bahnschrift Light SemiCondensed" w:hAnsi="Bahnschrift Light SemiCondensed"/>
+          <w:b/>
+          <w:bCs/>
+          <w:i w:val="0"/>
+          <w:iCs w:val="0"/>
+          <w:color w:val="auto"/>
+          <w:sz w:val="24"/>
+          <w:szCs w:val="24"/>
+          <w:u w:val="none"/>
+          <w:lang w:val="pt-BR"/>
+        </w:rPr>
+        <w:t>&gt;&gt;</w:t>
+      </w:r>
+      <w:r>
+        <w:rPr>
+          <w:rFonts w:hint="default" w:ascii="Bahnschrift Light SemiCondensed" w:hAnsi="Bahnschrift Light SemiCondensed"/>
+          <w:b w:val="0"/>
+          <w:bCs w:val="0"/>
+          <w:i w:val="0"/>
+          <w:iCs w:val="0"/>
+          <w:color w:val="auto"/>
+          <w:sz w:val="24"/>
+          <w:szCs w:val="24"/>
+          <w:u w:val="none"/>
+          <w:lang w:val="pt-BR"/>
+        </w:rPr>
+        <w:t xml:space="preserve"> </w:t>
+      </w:r>
+      <w:r>
+        <w:rPr>
+          <w:rFonts w:hint="default" w:ascii="Bahnschrift Light SemiCondensed" w:hAnsi="Bahnschrift Light SemiCondensed"/>
+          <w:b/>
+          <w:bCs/>
+          <w:i w:val="0"/>
+          <w:iCs w:val="0"/>
+          <w:color w:val="auto"/>
+          <w:sz w:val="24"/>
+          <w:szCs w:val="24"/>
+          <w:u w:val="none"/>
+          <w:lang w:val="pt-BR"/>
+        </w:rPr>
+        <w:t>.gitignore</w:t>
+      </w:r>
+      <w:r>
+        <w:rPr>
+          <w:rFonts w:hint="default" w:ascii="Bahnschrift Light SemiCondensed" w:hAnsi="Bahnschrift Light SemiCondensed"/>
+          <w:b w:val="0"/>
+          <w:bCs w:val="0"/>
+          <w:i w:val="0"/>
+          <w:iCs w:val="0"/>
+          <w:color w:val="auto"/>
+          <w:sz w:val="24"/>
+          <w:szCs w:val="24"/>
+          <w:u w:val="none"/>
+          <w:lang w:val="pt-BR"/>
+        </w:rPr>
+        <w:tab/>
+        <w:t/>
+      </w:r>
+      <w:r>
+        <w:rPr>
+          <w:rFonts w:hint="default" w:ascii="Bahnschrift Light SemiCondensed" w:hAnsi="Bahnschrift Light SemiCondensed"/>
+          <w:b w:val="0"/>
+          <w:bCs w:val="0"/>
+          <w:i w:val="0"/>
+          <w:iCs w:val="0"/>
+          <w:color w:val="auto"/>
+          <w:sz w:val="24"/>
+          <w:szCs w:val="24"/>
+          <w:u w:val="none"/>
+          <w:lang w:val="pt-BR"/>
+        </w:rPr>
+        <w:tab/>
+        <w:t/>
+      </w:r>
+      <w:r>
+        <w:rPr>
+          <w:rFonts w:hint="default" w:ascii="Bahnschrift Light SemiCondensed" w:hAnsi="Bahnschrift Light SemiCondensed"/>
+          <w:b w:val="0"/>
+          <w:bCs w:val="0"/>
+          <w:i w:val="0"/>
+          <w:iCs w:val="0"/>
+          <w:color w:val="auto"/>
+          <w:sz w:val="24"/>
+          <w:szCs w:val="24"/>
+          <w:u w:val="none"/>
+          <w:lang w:val="pt-BR"/>
+        </w:rPr>
+        <w:tab/>
+        <w:t>→</w:t>
+      </w:r>
+    </w:p>
+    <w:p>
+      <w:pPr>
+        <w:jc w:val="left"/>
+        <w:rPr>
+          <w:rFonts w:hint="default" w:ascii="Bahnschrift Light SemiCondensed" w:hAnsi="Bahnschrift Light SemiCondensed"/>
+          <w:b w:val="0"/>
+          <w:bCs w:val="0"/>
+          <w:i w:val="0"/>
+          <w:iCs w:val="0"/>
+          <w:color w:val="auto"/>
+          <w:sz w:val="24"/>
+          <w:szCs w:val="24"/>
+          <w:u w:val="none"/>
+          <w:lang w:val="pt-BR"/>
+        </w:rPr>
+      </w:pPr>
+    </w:p>
+    <w:p>
+      <w:pPr>
+        <w:jc w:val="left"/>
+        <w:rPr>
+          <w:rFonts w:hint="default" w:ascii="Bahnschrift Light SemiCondensed" w:hAnsi="Bahnschrift Light SemiCondensed"/>
+          <w:b w:val="0"/>
+          <w:bCs w:val="0"/>
+          <w:i w:val="0"/>
+          <w:iCs w:val="0"/>
+          <w:color w:val="auto"/>
+          <w:sz w:val="24"/>
+          <w:szCs w:val="24"/>
+          <w:u w:val="none"/>
+          <w:lang w:val="pt-BR"/>
+        </w:rPr>
+      </w:pPr>
+      <w:r>
+        <w:rPr>
+          <w:rFonts w:hint="default" w:ascii="Bahnschrift Light SemiCondensed" w:hAnsi="Bahnschrift Light SemiCondensed"/>
+          <w:b w:val="0"/>
+          <w:bCs w:val="0"/>
+          <w:i w:val="0"/>
+          <w:iCs w:val="0"/>
+          <w:color w:val="auto"/>
+          <w:sz w:val="24"/>
+          <w:szCs w:val="24"/>
+          <w:u w:val="none"/>
+          <w:lang w:val="pt-BR"/>
+        </w:rPr>
+        <w:tab/>
+        <w:t/>
+      </w:r>
+      <w:r>
+        <w:rPr>
+          <w:rFonts w:hint="default" w:ascii="Bahnschrift Light SemiCondensed" w:hAnsi="Bahnschrift Light SemiCondensed"/>
+          <w:b w:val="0"/>
+          <w:bCs w:val="0"/>
+          <w:i w:val="0"/>
+          <w:iCs w:val="0"/>
+          <w:color w:val="auto"/>
+          <w:sz w:val="24"/>
+          <w:szCs w:val="24"/>
+          <w:u w:val="none"/>
+          <w:lang w:val="pt-BR"/>
+        </w:rPr>
+        <w:tab/>
+        <w:t>Comando utilizado para ignorar um diretório específico no projeto.</w:t>
+      </w:r>
+    </w:p>
+    <w:p>
+      <w:pPr>
+        <w:jc w:val="left"/>
+        <w:rPr>
+          <w:rFonts w:hint="default" w:ascii="Bahnschrift Light SemiCondensed" w:hAnsi="Bahnschrift Light SemiCondensed"/>
+          <w:b w:val="0"/>
+          <w:bCs w:val="0"/>
+          <w:i w:val="0"/>
+          <w:iCs w:val="0"/>
+          <w:color w:val="auto"/>
+          <w:sz w:val="24"/>
+          <w:szCs w:val="24"/>
+          <w:u w:val="none"/>
+          <w:lang w:val="pt-BR"/>
+        </w:rPr>
+      </w:pPr>
+    </w:p>
+    <w:p>
+      <w:pPr>
+        <w:jc w:val="left"/>
+        <w:rPr>
+          <w:rFonts w:hint="default" w:ascii="Bahnschrift Light SemiCondensed" w:hAnsi="Bahnschrift Light SemiCondensed"/>
+          <w:b w:val="0"/>
+          <w:bCs w:val="0"/>
+          <w:i w:val="0"/>
+          <w:iCs w:val="0"/>
+          <w:color w:val="auto"/>
+          <w:sz w:val="24"/>
+          <w:szCs w:val="24"/>
+          <w:u w:val="none"/>
+          <w:lang w:val="pt-BR"/>
+        </w:rPr>
+      </w:pPr>
+    </w:p>
+    <w:p>
+      <w:pPr>
+        <w:jc w:val="left"/>
+        <w:rPr>
+          <w:rFonts w:hint="default" w:ascii="Bahnschrift Light SemiCondensed" w:hAnsi="Bahnschrift Light SemiCondensed"/>
+          <w:b w:val="0"/>
+          <w:bCs w:val="0"/>
+          <w:i w:val="0"/>
+          <w:iCs w:val="0"/>
+          <w:color w:val="auto"/>
+          <w:sz w:val="24"/>
+          <w:szCs w:val="24"/>
+          <w:u w:val="none"/>
+          <w:lang w:val="pt-BR"/>
+        </w:rPr>
+      </w:pPr>
+      <w:r>
+        <w:rPr>
+          <w:rFonts w:hint="default" w:ascii="Bahnschrift Light SemiCondensed" w:hAnsi="Bahnschrift Light SemiCondensed"/>
+          <w:b/>
+          <w:bCs/>
+          <w:i w:val="0"/>
+          <w:iCs w:val="0"/>
+          <w:color w:val="auto"/>
+          <w:sz w:val="24"/>
+          <w:szCs w:val="24"/>
+          <w:u w:val="none"/>
+          <w:lang w:val="pt-BR"/>
+        </w:rPr>
+        <w:t xml:space="preserve">echo </w:t>
+      </w:r>
+      <w:r>
+        <w:rPr>
+          <w:rFonts w:hint="default" w:ascii="Bahnschrift Light SemiCondensed" w:hAnsi="Bahnschrift Light SemiCondensed"/>
+          <w:b w:val="0"/>
+          <w:bCs w:val="0"/>
+          <w:i w:val="0"/>
+          <w:iCs w:val="0"/>
+          <w:color w:val="auto"/>
+          <w:sz w:val="24"/>
+          <w:szCs w:val="24"/>
+          <w:u w:val="none"/>
+          <w:lang w:val="pt-BR"/>
+        </w:rPr>
+        <w:t>“</w:t>
+      </w:r>
+      <w:r>
+        <w:rPr>
+          <w:rFonts w:hint="default" w:ascii="Bahnschrift Light SemiCondensed" w:hAnsi="Bahnschrift Light SemiCondensed"/>
+          <w:b/>
+          <w:bCs/>
+          <w:i w:val="0"/>
+          <w:iCs w:val="0"/>
+          <w:color w:val="auto"/>
+          <w:sz w:val="24"/>
+          <w:szCs w:val="24"/>
+          <w:u w:val="none"/>
+          <w:lang w:val="pt-BR"/>
+        </w:rPr>
+        <w:t>**/</w:t>
+      </w:r>
+      <w:r>
+        <w:rPr>
+          <w:rFonts w:hint="default" w:ascii="Bahnschrift Light SemiCondensed" w:hAnsi="Bahnschrift Light SemiCondensed"/>
+          <w:b w:val="0"/>
+          <w:bCs w:val="0"/>
+          <w:i w:val="0"/>
+          <w:iCs w:val="0"/>
+          <w:color w:val="auto"/>
+          <w:sz w:val="24"/>
+          <w:szCs w:val="24"/>
+          <w:u w:val="single"/>
+          <w:lang w:val="pt-BR"/>
+        </w:rPr>
+        <w:t>caminho_do_diretório</w:t>
+      </w:r>
+      <w:r>
+        <w:rPr>
+          <w:rFonts w:hint="default" w:ascii="Bahnschrift Light SemiCondensed" w:hAnsi="Bahnschrift Light SemiCondensed"/>
+          <w:b/>
+          <w:bCs/>
+          <w:i w:val="0"/>
+          <w:iCs w:val="0"/>
+          <w:color w:val="auto"/>
+          <w:sz w:val="24"/>
+          <w:szCs w:val="24"/>
+          <w:u w:val="none"/>
+          <w:lang w:val="pt-BR"/>
+        </w:rPr>
+        <w:t>/</w:t>
+      </w:r>
+      <w:r>
+        <w:rPr>
+          <w:rFonts w:hint="default" w:ascii="Bahnschrift Light SemiCondensed" w:hAnsi="Bahnschrift Light SemiCondensed"/>
+          <w:b w:val="0"/>
+          <w:bCs w:val="0"/>
+          <w:i w:val="0"/>
+          <w:iCs w:val="0"/>
+          <w:color w:val="auto"/>
+          <w:sz w:val="24"/>
+          <w:szCs w:val="24"/>
+          <w:u w:val="single"/>
+          <w:lang w:val="pt-BR"/>
+        </w:rPr>
+        <w:t>pasta_especifica</w:t>
+      </w:r>
+      <w:r>
+        <w:rPr>
+          <w:rFonts w:hint="default" w:ascii="Bahnschrift Light SemiCondensed" w:hAnsi="Bahnschrift Light SemiCondensed"/>
+          <w:b w:val="0"/>
+          <w:bCs w:val="0"/>
+          <w:i w:val="0"/>
+          <w:iCs w:val="0"/>
+          <w:color w:val="auto"/>
+          <w:sz w:val="24"/>
+          <w:szCs w:val="24"/>
+          <w:u w:val="none"/>
+          <w:lang w:val="pt-BR"/>
+        </w:rPr>
+        <w:t xml:space="preserve">” </w:t>
+      </w:r>
+      <w:r>
+        <w:rPr>
+          <w:rFonts w:hint="default" w:ascii="Bahnschrift Light SemiCondensed" w:hAnsi="Bahnschrift Light SemiCondensed"/>
+          <w:b/>
+          <w:bCs/>
+          <w:i w:val="0"/>
+          <w:iCs w:val="0"/>
+          <w:color w:val="auto"/>
+          <w:sz w:val="24"/>
+          <w:szCs w:val="24"/>
+          <w:u w:val="none"/>
+          <w:lang w:val="pt-BR"/>
+        </w:rPr>
+        <w:t>&gt;&gt; .gitignore</w:t>
+      </w:r>
+      <w:r>
+        <w:rPr>
+          <w:rFonts w:hint="default" w:ascii="Bahnschrift Light SemiCondensed" w:hAnsi="Bahnschrift Light SemiCondensed"/>
+          <w:b w:val="0"/>
+          <w:bCs w:val="0"/>
+          <w:i w:val="0"/>
+          <w:iCs w:val="0"/>
+          <w:color w:val="auto"/>
+          <w:sz w:val="24"/>
+          <w:szCs w:val="24"/>
+          <w:u w:val="none"/>
+          <w:lang w:val="pt-BR"/>
+        </w:rPr>
+        <w:tab/>
+        <w:t/>
+      </w:r>
+      <w:r>
+        <w:rPr>
+          <w:rFonts w:hint="default" w:ascii="Bahnschrift Light SemiCondensed" w:hAnsi="Bahnschrift Light SemiCondensed"/>
+          <w:b w:val="0"/>
+          <w:bCs w:val="0"/>
+          <w:i w:val="0"/>
+          <w:iCs w:val="0"/>
+          <w:color w:val="auto"/>
+          <w:sz w:val="24"/>
+          <w:szCs w:val="24"/>
+          <w:u w:val="none"/>
+          <w:lang w:val="pt-BR"/>
+        </w:rPr>
+        <w:tab/>
+        <w:t/>
+      </w:r>
+      <w:r>
+        <w:rPr>
+          <w:rFonts w:hint="default" w:ascii="Bahnschrift Light SemiCondensed" w:hAnsi="Bahnschrift Light SemiCondensed"/>
+          <w:b w:val="0"/>
+          <w:bCs w:val="0"/>
+          <w:i w:val="0"/>
+          <w:iCs w:val="0"/>
+          <w:color w:val="auto"/>
+          <w:sz w:val="24"/>
+          <w:szCs w:val="24"/>
+          <w:u w:val="none"/>
+          <w:lang w:val="pt-BR"/>
+        </w:rPr>
+        <w:tab/>
+        <w:t/>
+      </w:r>
+      <w:r>
+        <w:rPr>
+          <w:rFonts w:hint="default" w:ascii="Bahnschrift Light SemiCondensed" w:hAnsi="Bahnschrift Light SemiCondensed"/>
+          <w:b w:val="0"/>
+          <w:bCs w:val="0"/>
+          <w:i w:val="0"/>
+          <w:iCs w:val="0"/>
+          <w:color w:val="auto"/>
+          <w:sz w:val="24"/>
+          <w:szCs w:val="24"/>
+          <w:u w:val="none"/>
+          <w:lang w:val="pt-BR"/>
+        </w:rPr>
+        <w:tab/>
+        <w:t>→</w:t>
+      </w:r>
+    </w:p>
+    <w:p>
+      <w:pPr>
+        <w:jc w:val="left"/>
+        <w:rPr>
+          <w:rFonts w:hint="default" w:ascii="Bahnschrift Light SemiCondensed" w:hAnsi="Bahnschrift Light SemiCondensed"/>
+          <w:b w:val="0"/>
+          <w:bCs w:val="0"/>
+          <w:i w:val="0"/>
+          <w:iCs w:val="0"/>
+          <w:color w:val="auto"/>
+          <w:sz w:val="24"/>
+          <w:szCs w:val="24"/>
+          <w:u w:val="none"/>
+          <w:lang w:val="pt-BR"/>
+        </w:rPr>
+      </w:pPr>
+    </w:p>
+    <w:p>
+      <w:pPr>
+        <w:jc w:val="left"/>
+        <w:rPr>
+          <w:rFonts w:hint="default" w:ascii="Bahnschrift Light SemiCondensed" w:hAnsi="Bahnschrift Light SemiCondensed"/>
+          <w:b w:val="0"/>
+          <w:bCs w:val="0"/>
+          <w:i w:val="0"/>
+          <w:iCs w:val="0"/>
+          <w:color w:val="auto"/>
+          <w:sz w:val="24"/>
+          <w:szCs w:val="24"/>
+          <w:u w:val="none"/>
+          <w:lang w:val="pt-BR"/>
+        </w:rPr>
+      </w:pPr>
+    </w:p>
+    <w:p>
+      <w:pPr>
+        <w:jc w:val="left"/>
+        <w:rPr>
+          <w:rFonts w:hint="default" w:ascii="Bahnschrift Light SemiCondensed" w:hAnsi="Bahnschrift Light SemiCondensed"/>
+          <w:b w:val="0"/>
+          <w:bCs w:val="0"/>
+          <w:i w:val="0"/>
+          <w:iCs w:val="0"/>
+          <w:color w:val="auto"/>
+          <w:sz w:val="24"/>
+          <w:szCs w:val="24"/>
+          <w:u w:val="none"/>
+          <w:lang w:val="pt-BR"/>
+        </w:rPr>
+      </w:pPr>
+      <w:r>
+        <w:rPr>
+          <w:rFonts w:hint="default" w:ascii="Bahnschrift Light SemiCondensed" w:hAnsi="Bahnschrift Light SemiCondensed"/>
+          <w:b w:val="0"/>
+          <w:bCs w:val="0"/>
+          <w:i w:val="0"/>
+          <w:iCs w:val="0"/>
+          <w:color w:val="auto"/>
+          <w:sz w:val="24"/>
+          <w:szCs w:val="24"/>
+          <w:u w:val="none"/>
+          <w:lang w:val="pt-BR"/>
+        </w:rPr>
+        <w:tab/>
+        <w:t>Comando utilizado para ignorar toda pasta e todos arquivos que estão dentro desta que tenha um nome específico em um projeto.</w:t>
+      </w:r>
+    </w:p>
+    <w:p>
+      <w:pPr>
+        <w:jc w:val="left"/>
+        <w:rPr>
+          <w:rFonts w:hint="default" w:ascii="Bahnschrift Light SemiCondensed" w:hAnsi="Bahnschrift Light SemiCondensed"/>
+          <w:b w:val="0"/>
+          <w:bCs w:val="0"/>
+          <w:i w:val="0"/>
+          <w:iCs w:val="0"/>
+          <w:color w:val="auto"/>
+          <w:sz w:val="24"/>
+          <w:szCs w:val="24"/>
+          <w:u w:val="none"/>
+          <w:lang w:val="pt-BR"/>
+        </w:rPr>
+      </w:pPr>
+    </w:p>
+    <w:p>
+      <w:pPr>
+        <w:jc w:val="left"/>
+        <w:rPr>
+          <w:rFonts w:hint="default" w:ascii="Bahnschrift Light SemiCondensed" w:hAnsi="Bahnschrift Light SemiCondensed"/>
+          <w:b w:val="0"/>
+          <w:bCs w:val="0"/>
+          <w:i w:val="0"/>
+          <w:iCs w:val="0"/>
+          <w:color w:val="auto"/>
+          <w:sz w:val="24"/>
+          <w:szCs w:val="24"/>
+          <w:u w:val="none"/>
+          <w:lang w:val="pt-BR"/>
+        </w:rPr>
+      </w:pPr>
+    </w:p>
+    <w:p>
+      <w:pPr>
+        <w:jc w:val="left"/>
+        <w:rPr>
+          <w:rFonts w:hint="default" w:ascii="Bahnschrift Light SemiCondensed" w:hAnsi="Bahnschrift Light SemiCondensed"/>
+          <w:b w:val="0"/>
+          <w:bCs w:val="0"/>
+          <w:i w:val="0"/>
+          <w:iCs w:val="0"/>
+          <w:color w:val="auto"/>
+          <w:sz w:val="24"/>
+          <w:szCs w:val="24"/>
+          <w:u w:val="none"/>
+          <w:lang w:val="pt-BR"/>
+        </w:rPr>
+      </w:pPr>
+      <w:r>
+        <w:rPr>
+          <w:rFonts w:hint="default" w:ascii="Bahnschrift Light SemiCondensed" w:hAnsi="Bahnschrift Light SemiCondensed"/>
+          <w:b/>
+          <w:bCs/>
+          <w:i w:val="0"/>
+          <w:iCs w:val="0"/>
+          <w:color w:val="auto"/>
+          <w:sz w:val="24"/>
+          <w:szCs w:val="24"/>
+          <w:u w:val="none"/>
+          <w:lang w:val="pt-BR"/>
+        </w:rPr>
+        <w:t xml:space="preserve">echo </w:t>
+      </w:r>
+      <w:r>
+        <w:rPr>
+          <w:rFonts w:hint="default" w:ascii="Bahnschrift Light SemiCondensed" w:hAnsi="Bahnschrift Light SemiCondensed"/>
+          <w:b w:val="0"/>
+          <w:bCs w:val="0"/>
+          <w:i w:val="0"/>
+          <w:iCs w:val="0"/>
+          <w:color w:val="auto"/>
+          <w:sz w:val="24"/>
+          <w:szCs w:val="24"/>
+          <w:u w:val="none"/>
+          <w:lang w:val="pt-BR"/>
+        </w:rPr>
+        <w:t>“</w:t>
+      </w:r>
+      <w:r>
+        <w:rPr>
+          <w:rFonts w:hint="default" w:ascii="Bahnschrift Light SemiCondensed" w:hAnsi="Bahnschrift Light SemiCondensed"/>
+          <w:b/>
+          <w:bCs/>
+          <w:i w:val="0"/>
+          <w:iCs w:val="0"/>
+          <w:color w:val="auto"/>
+          <w:sz w:val="24"/>
+          <w:szCs w:val="24"/>
+          <w:u w:val="none"/>
+          <w:lang w:val="pt-BR"/>
+        </w:rPr>
+        <w:t>!</w:t>
+      </w:r>
+      <w:r>
+        <w:rPr>
+          <w:rFonts w:hint="default" w:ascii="Bahnschrift Light SemiCondensed" w:hAnsi="Bahnschrift Light SemiCondensed"/>
+          <w:b w:val="0"/>
+          <w:bCs w:val="0"/>
+          <w:i w:val="0"/>
+          <w:iCs w:val="0"/>
+          <w:color w:val="auto"/>
+          <w:sz w:val="24"/>
+          <w:szCs w:val="24"/>
+          <w:u w:val="single"/>
+          <w:lang w:val="pt-BR"/>
+        </w:rPr>
+        <w:t>nome_do_arquivo</w:t>
+      </w:r>
+      <w:r>
+        <w:rPr>
+          <w:rFonts w:hint="default" w:ascii="Bahnschrift Light SemiCondensed" w:hAnsi="Bahnschrift Light SemiCondensed"/>
+          <w:b w:val="0"/>
+          <w:bCs w:val="0"/>
+          <w:i w:val="0"/>
+          <w:iCs w:val="0"/>
+          <w:color w:val="auto"/>
+          <w:sz w:val="24"/>
+          <w:szCs w:val="24"/>
+          <w:u w:val="none"/>
+          <w:lang w:val="pt-BR"/>
+        </w:rPr>
+        <w:t xml:space="preserve">”  </w:t>
+      </w:r>
+      <w:r>
+        <w:rPr>
+          <w:rFonts w:hint="default" w:ascii="Bahnschrift Light SemiCondensed" w:hAnsi="Bahnschrift Light SemiCondensed"/>
+          <w:b/>
+          <w:bCs/>
+          <w:i w:val="0"/>
+          <w:iCs w:val="0"/>
+          <w:color w:val="auto"/>
+          <w:sz w:val="24"/>
+          <w:szCs w:val="24"/>
+          <w:u w:val="none"/>
+          <w:lang w:val="pt-BR"/>
+        </w:rPr>
+        <w:t>&gt;&gt;  .gitignore</w:t>
+      </w:r>
+      <w:r>
+        <w:rPr>
+          <w:rFonts w:hint="default" w:ascii="Bahnschrift Light SemiCondensed" w:hAnsi="Bahnschrift Light SemiCondensed"/>
+          <w:b w:val="0"/>
+          <w:bCs w:val="0"/>
+          <w:i w:val="0"/>
+          <w:iCs w:val="0"/>
+          <w:color w:val="auto"/>
+          <w:sz w:val="24"/>
+          <w:szCs w:val="24"/>
+          <w:u w:val="none"/>
+          <w:lang w:val="pt-BR"/>
+        </w:rPr>
+        <w:tab/>
+        <w:t/>
+      </w:r>
+      <w:r>
+        <w:rPr>
+          <w:rFonts w:hint="default" w:ascii="Bahnschrift Light SemiCondensed" w:hAnsi="Bahnschrift Light SemiCondensed"/>
+          <w:b w:val="0"/>
+          <w:bCs w:val="0"/>
+          <w:i w:val="0"/>
+          <w:iCs w:val="0"/>
+          <w:color w:val="auto"/>
+          <w:sz w:val="24"/>
+          <w:szCs w:val="24"/>
+          <w:u w:val="none"/>
+          <w:lang w:val="pt-BR"/>
+        </w:rPr>
+        <w:tab/>
+        <w:t/>
+      </w:r>
+      <w:r>
+        <w:rPr>
+          <w:rFonts w:hint="default" w:ascii="Bahnschrift Light SemiCondensed" w:hAnsi="Bahnschrift Light SemiCondensed"/>
+          <w:b w:val="0"/>
+          <w:bCs w:val="0"/>
+          <w:i w:val="0"/>
+          <w:iCs w:val="0"/>
+          <w:color w:val="auto"/>
+          <w:sz w:val="24"/>
+          <w:szCs w:val="24"/>
+          <w:u w:val="none"/>
+          <w:lang w:val="pt-BR"/>
+        </w:rPr>
+        <w:tab/>
+        <w:t>→</w:t>
+      </w:r>
+    </w:p>
+    <w:p>
+      <w:pPr>
+        <w:jc w:val="left"/>
+        <w:rPr>
+          <w:rFonts w:hint="default" w:ascii="Bahnschrift Light SemiCondensed" w:hAnsi="Bahnschrift Light SemiCondensed"/>
+          <w:b w:val="0"/>
+          <w:bCs w:val="0"/>
+          <w:i w:val="0"/>
+          <w:iCs w:val="0"/>
+          <w:color w:val="auto"/>
+          <w:sz w:val="24"/>
+          <w:szCs w:val="24"/>
+          <w:u w:val="none"/>
+          <w:lang w:val="pt-BR"/>
+        </w:rPr>
+      </w:pPr>
+    </w:p>
+    <w:p>
+      <w:pPr>
+        <w:jc w:val="left"/>
+        <w:rPr>
+          <w:rFonts w:hint="default" w:ascii="Bahnschrift Light SemiCondensed" w:hAnsi="Bahnschrift Light SemiCondensed"/>
+          <w:b/>
+          <w:bCs/>
+          <w:i w:val="0"/>
+          <w:iCs w:val="0"/>
+          <w:color w:val="auto"/>
+          <w:sz w:val="24"/>
+          <w:szCs w:val="24"/>
+          <w:u w:val="none"/>
+          <w:lang w:val="pt-BR"/>
+        </w:rPr>
+      </w:pPr>
+      <w:r>
+        <w:rPr>
+          <w:rFonts w:hint="default" w:ascii="Bahnschrift Light SemiCondensed" w:hAnsi="Bahnschrift Light SemiCondensed"/>
+          <w:b w:val="0"/>
+          <w:bCs w:val="0"/>
+          <w:i w:val="0"/>
+          <w:iCs w:val="0"/>
+          <w:color w:val="auto"/>
+          <w:sz w:val="24"/>
+          <w:szCs w:val="24"/>
+          <w:u w:val="none"/>
+          <w:lang w:val="pt-BR"/>
+        </w:rPr>
+        <w:tab/>
+        <w:t/>
+      </w:r>
+      <w:r>
+        <w:rPr>
+          <w:rFonts w:hint="default" w:ascii="Bahnschrift Light SemiCondensed" w:hAnsi="Bahnschrift Light SemiCondensed"/>
+          <w:b w:val="0"/>
+          <w:bCs w:val="0"/>
+          <w:i w:val="0"/>
+          <w:iCs w:val="0"/>
+          <w:color w:val="auto"/>
+          <w:sz w:val="24"/>
+          <w:szCs w:val="24"/>
+          <w:u w:val="none"/>
+          <w:lang w:val="pt-BR"/>
+        </w:rPr>
+        <w:tab/>
+        <w:t>Comando utilizado para não ignorar um arquivo específico depois de já ter ignorado todos os arquivos de um determinado tipo ou de um diretório específico.</w:t>
+      </w:r>
       <w:bookmarkStart w:id="0" w:name="_GoBack"/>
       <w:bookmarkEnd w:id="0"/>
-    </w:p>
-    <w:p>
-      <w:pPr>
-        <w:jc w:val="left"/>
-        <w:rPr>
-          <w:rFonts w:hint="default" w:ascii="Bahnschrift Light SemiCondensed" w:hAnsi="Bahnschrift Light SemiCondensed"/>
-          <w:b w:val="0"/>
-          <w:bCs w:val="0"/>
-          <w:i w:val="0"/>
-          <w:iCs w:val="0"/>
-          <w:color w:val="auto"/>
-          <w:sz w:val="24"/>
-          <w:szCs w:val="24"/>
-          <w:u w:val="none"/>
-          <w:lang w:val="pt-BR"/>
-        </w:rPr>
-      </w:pPr>
-    </w:p>
-    <w:p>
-      <w:pPr>
-        <w:jc w:val="left"/>
-        <w:rPr>
-          <w:rFonts w:hint="default" w:ascii="Bahnschrift Light SemiCondensed" w:hAnsi="Bahnschrift Light SemiCondensed"/>
-          <w:b/>
-          <w:bCs/>
-          <w:i w:val="0"/>
-          <w:iCs w:val="0"/>
-          <w:color w:val="auto"/>
-          <w:sz w:val="24"/>
-          <w:szCs w:val="24"/>
-          <w:u w:val="none"/>
-          <w:lang w:val="pt-BR"/>
-        </w:rPr>
-      </w:pPr>
-      <w:r>
-        <w:rPr>
-          <w:rFonts w:hint="default" w:ascii="Bahnschrift Light SemiCondensed" w:hAnsi="Bahnschrift Light SemiCondensed"/>
-          <w:b/>
-          <w:bCs/>
-          <w:i w:val="0"/>
-          <w:iCs w:val="0"/>
-          <w:color w:val="auto"/>
-          <w:sz w:val="24"/>
-          <w:szCs w:val="24"/>
-          <w:u w:val="none"/>
-          <w:lang w:val="pt-BR"/>
-        </w:rPr>
-        <w:t xml:space="preserve"> </w:t>
-      </w:r>
     </w:p>
     <w:sectPr>
       <w:pgSz w:w="11906" w:h="16838"/>
@@ -12741,7 +16365,7 @@
     <w:lsdException w:qFormat="1" w:unhideWhenUsed="0" w:uiPriority="0" w:semiHidden="0" w:name="Title"/>
     <w:lsdException w:unhideWhenUsed="0" w:uiPriority="0" w:semiHidden="0" w:name="Closing"/>
     <w:lsdException w:unhideWhenUsed="0" w:uiPriority="0" w:semiHidden="0" w:name="Signature"/>
-    <w:lsdException w:unhideWhenUsed="0" w:uiPriority="0" w:name="Default Paragraph Font"/>
+    <w:lsdException w:qFormat="1" w:unhideWhenUsed="0" w:uiPriority="0" w:name="Default Paragraph Font"/>
     <w:lsdException w:unhideWhenUsed="0" w:uiPriority="0" w:semiHidden="0" w:name="Body Text"/>
     <w:lsdException w:unhideWhenUsed="0" w:uiPriority="0" w:semiHidden="0" w:name="Body Text Indent"/>
     <w:lsdException w:unhideWhenUsed="0" w:uiPriority="0" w:semiHidden="0" w:name="List Continue"/>
@@ -12839,6 +16463,7 @@
   <w:style w:type="character" w:default="1" w:styleId="2">
     <w:name w:val="Default Paragraph Font"/>
     <w:semiHidden/>
+    <w:qFormat/>
     <w:uiPriority w:val="0"/>
   </w:style>
   <w:style w:type="table" w:default="1" w:styleId="3">

</xml_diff>